<commit_message>
updated 1st revision of srs version 1-2014-01-23
</commit_message>
<xml_diff>
--- a/specs/SRS/Partes Incompletas/Daniel Quintini/srs 1st draft.docx
+++ b/specs/SRS/Partes Incompletas/Daniel Quintini/srs 1st draft.docx
@@ -33,7 +33,7 @@
           </w:tblGrid>
           <w:tr>
             <w:trPr>
-              <w:trHeight w:val="2880"/>
+              <w:trHeight w:val="900"/>
               <w:jc w:val="center"/>
             </w:trPr>
             <w:sdt>
@@ -53,6 +53,9 @@
               </w:sdtPr>
               <w:sdtEndPr>
                 <w:rPr>
+                  <w:rFonts w:asciiTheme="minorHAnsi" w:eastAsiaTheme="minorEastAsia" w:hAnsiTheme="minorHAnsi" w:cstheme="minorBidi"/>
+                  <w:caps w:val="0"/>
+                  <w:noProof/>
                   <w:lang w:val="en-US"/>
                 </w:rPr>
               </w:sdtEndPr>
@@ -63,7 +66,7 @@
                   </w:tcPr>
                   <w:p>
                     <w:pPr>
-                      <w:pStyle w:val="NoSpacing"/>
+                      <w:pStyle w:val="Sinespaciado"/>
                       <w:jc w:val="center"/>
                       <w:rPr>
                         <w:rFonts w:asciiTheme="majorHAnsi" w:eastAsiaTheme="majorEastAsia" w:hAnsiTheme="majorHAnsi" w:cstheme="majorBidi"/>
@@ -72,10 +75,9 @@
                     </w:pPr>
                     <w:r>
                       <w:rPr>
-                        <w:rFonts w:asciiTheme="majorHAnsi" w:eastAsiaTheme="majorEastAsia" w:hAnsiTheme="majorHAnsi" w:cstheme="majorBidi"/>
-                        <w:caps/>
+                        <w:noProof/>
                       </w:rPr>
-                      <w:t>Plasma Visualization Group</w:t>
+                      <w:t>Plasma Vi sualization Group</w:t>
                     </w:r>
                   </w:p>
                 </w:tc>
@@ -84,7 +86,184 @@
           </w:tr>
           <w:tr>
             <w:trPr>
-              <w:trHeight w:val="1440"/>
+              <w:trHeight w:val="4140"/>
+              <w:jc w:val="center"/>
+            </w:trPr>
+            <w:tc>
+              <w:tcPr>
+                <w:tcW w:w="5000" w:type="pct"/>
+              </w:tcPr>
+              <w:p>
+                <w:pPr>
+                  <w:pStyle w:val="Sinespaciado"/>
+                  <w:jc w:val="center"/>
+                  <w:rPr>
+                    <w:rFonts w:asciiTheme="majorHAnsi" w:eastAsiaTheme="majorEastAsia" w:hAnsiTheme="majorHAnsi" w:cstheme="majorBidi"/>
+                    <w:caps/>
+                    <w:lang w:val="es-ES"/>
+                  </w:rPr>
+                </w:pPr>
+              </w:p>
+              <w:p>
+                <w:pPr>
+                  <w:pStyle w:val="Sinespaciado"/>
+                  <w:jc w:val="center"/>
+                  <w:rPr>
+                    <w:rFonts w:asciiTheme="majorHAnsi" w:eastAsiaTheme="majorEastAsia" w:hAnsiTheme="majorHAnsi" w:cstheme="majorBidi"/>
+                    <w:caps/>
+                    <w:lang w:val="es-ES"/>
+                  </w:rPr>
+                </w:pPr>
+              </w:p>
+              <w:p>
+                <w:pPr>
+                  <w:pStyle w:val="Sinespaciado"/>
+                  <w:jc w:val="center"/>
+                  <w:rPr>
+                    <w:rFonts w:asciiTheme="majorHAnsi" w:eastAsiaTheme="majorEastAsia" w:hAnsiTheme="majorHAnsi" w:cstheme="majorBidi"/>
+                    <w:caps/>
+                    <w:lang w:val="es-ES"/>
+                  </w:rPr>
+                </w:pPr>
+              </w:p>
+              <w:p>
+                <w:pPr>
+                  <w:pStyle w:val="Sinespaciado"/>
+                  <w:jc w:val="center"/>
+                  <w:rPr>
+                    <w:rFonts w:asciiTheme="majorHAnsi" w:eastAsiaTheme="majorEastAsia" w:hAnsiTheme="majorHAnsi" w:cstheme="majorBidi"/>
+                    <w:caps/>
+                    <w:lang w:val="es-ES"/>
+                  </w:rPr>
+                </w:pPr>
+                <w:r>
+                  <w:rPr>
+                    <w:rFonts w:asciiTheme="majorHAnsi" w:eastAsiaTheme="majorEastAsia" w:hAnsiTheme="majorHAnsi" w:cstheme="majorBidi"/>
+                    <w:caps/>
+                    <w:noProof/>
+                  </w:rPr>
+                  <w:drawing>
+                    <wp:inline distT="0" distB="0" distL="0" distR="0" wp14:anchorId="0C5FD51E" wp14:editId="537F9446">
+                      <wp:extent cx="2239838" cy="859809"/>
+                      <wp:effectExtent l="19050" t="0" r="27305" b="302260"/>
+                      <wp:docPr id="7" name="0 Imagen"/>
+                      <wp:cNvGraphicFramePr>
+                        <a:graphicFrameLocks xmlns:a="http://schemas.openxmlformats.org/drawingml/2006/main" noChangeAspect="1"/>
+                      </wp:cNvGraphicFramePr>
+                      <a:graphic xmlns:a="http://schemas.openxmlformats.org/drawingml/2006/main">
+                        <a:graphicData uri="http://schemas.openxmlformats.org/drawingml/2006/picture">
+                          <pic:pic xmlns:pic="http://schemas.openxmlformats.org/drawingml/2006/picture">
+                            <pic:nvPicPr>
+                              <pic:cNvPr id="0" name="Group Logo - PVG.png"/>
+                              <pic:cNvPicPr/>
+                            </pic:nvPicPr>
+                            <pic:blipFill>
+                              <a:blip r:embed="rId8">
+                                <a:extLst>
+                                  <a:ext uri="{28A0092B-C50C-407E-A947-70E740481C1C}">
+                                    <a14:useLocalDpi xmlns:a14="http://schemas.microsoft.com/office/drawing/2010/main" val="0"/>
+                                  </a:ext>
+                                </a:extLst>
+                              </a:blip>
+                              <a:stretch>
+                                <a:fillRect/>
+                              </a:stretch>
+                            </pic:blipFill>
+                            <pic:spPr>
+                              <a:xfrm>
+                                <a:off x="0" y="0"/>
+                                <a:ext cx="2254546" cy="865455"/>
+                              </a:xfrm>
+                              <a:prstGeom prst="roundRect">
+                                <a:avLst>
+                                  <a:gd name="adj" fmla="val 8594"/>
+                                </a:avLst>
+                              </a:prstGeom>
+                              <a:solidFill>
+                                <a:srgbClr val="FFFFFF">
+                                  <a:shade val="85000"/>
+                                </a:srgbClr>
+                              </a:solidFill>
+                              <a:ln>
+                                <a:noFill/>
+                              </a:ln>
+                              <a:effectLst>
+                                <a:reflection blurRad="12700" stA="38000" endPos="28000" dist="5000" dir="5400000" sy="-100000" algn="bl" rotWithShape="0"/>
+                              </a:effectLst>
+                            </pic:spPr>
+                          </pic:pic>
+                        </a:graphicData>
+                      </a:graphic>
+                    </wp:inline>
+                  </w:drawing>
+                </w:r>
+                <w:r>
+                  <w:rPr>
+                    <w:rFonts w:asciiTheme="majorHAnsi" w:eastAsiaTheme="majorEastAsia" w:hAnsiTheme="majorHAnsi" w:cstheme="majorBidi"/>
+                    <w:caps/>
+                    <w:noProof/>
+                  </w:rPr>
+                  <w:drawing>
+                    <wp:inline distT="0" distB="0" distL="0" distR="0" wp14:anchorId="606819FE" wp14:editId="14BA19F1">
+                      <wp:extent cx="2240280" cy="859536"/>
+                      <wp:effectExtent l="19050" t="0" r="26670" b="302895"/>
+                      <wp:docPr id="8" name="0 Imagen"/>
+                      <wp:cNvGraphicFramePr>
+                        <a:graphicFrameLocks xmlns:a="http://schemas.openxmlformats.org/drawingml/2006/main"/>
+                      </wp:cNvGraphicFramePr>
+                      <a:graphic xmlns:a="http://schemas.openxmlformats.org/drawingml/2006/main">
+                        <a:graphicData uri="http://schemas.openxmlformats.org/drawingml/2006/picture">
+                          <pic:pic xmlns:pic="http://schemas.openxmlformats.org/drawingml/2006/picture">
+                            <pic:nvPicPr>
+                              <pic:cNvPr id="0" name="Project Logo - PlasmaGraph1-RoundedBorders.png"/>
+                              <pic:cNvPicPr preferRelativeResize="0"/>
+                            </pic:nvPicPr>
+                            <pic:blipFill>
+                              <a:blip r:embed="rId9">
+                                <a:extLst>
+                                  <a:ext uri="{28A0092B-C50C-407E-A947-70E740481C1C}">
+                                    <a14:useLocalDpi xmlns:a14="http://schemas.microsoft.com/office/drawing/2010/main" val="0"/>
+                                  </a:ext>
+                                </a:extLst>
+                              </a:blip>
+                              <a:stretch>
+                                <a:fillRect/>
+                              </a:stretch>
+                            </pic:blipFill>
+                            <pic:spPr>
+                              <a:xfrm>
+                                <a:off x="0" y="0"/>
+                                <a:ext cx="2240280" cy="859536"/>
+                              </a:xfrm>
+                              <a:prstGeom prst="roundRect">
+                                <a:avLst>
+                                  <a:gd name="adj" fmla="val 8594"/>
+                                </a:avLst>
+                              </a:prstGeom>
+                              <a:solidFill>
+                                <a:srgbClr val="FFFFFF">
+                                  <a:shade val="85000"/>
+                                </a:srgbClr>
+                              </a:solidFill>
+                              <a:ln>
+                                <a:noFill/>
+                              </a:ln>
+                              <a:effectLst>
+                                <a:reflection blurRad="12700" stA="38000" endPos="28000" dist="5000" dir="5400000" sy="-100000" algn="bl" rotWithShape="0"/>
+                              </a:effectLst>
+                            </pic:spPr>
+                          </pic:pic>
+                        </a:graphicData>
+                      </a:graphic>
+                    </wp:inline>
+                  </w:drawing>
+                </w:r>
+              </w:p>
+            </w:tc>
+          </w:tr>
+          <w:tr>
+            <w:trPr>
+              <w:trHeight w:val="106"/>
               <w:jc w:val="center"/>
             </w:trPr>
             <w:sdt>
@@ -113,7 +292,7 @@
                   </w:tcPr>
                   <w:p>
                     <w:pPr>
-                      <w:pStyle w:val="NoSpacing"/>
+                      <w:pStyle w:val="Sinespaciado"/>
                       <w:jc w:val="center"/>
                       <w:rPr>
                         <w:rFonts w:asciiTheme="majorHAnsi" w:eastAsiaTheme="majorEastAsia" w:hAnsiTheme="majorHAnsi" w:cstheme="majorBidi"/>
@@ -122,6 +301,7 @@
                         <w:lang w:val="es-ES"/>
                       </w:rPr>
                     </w:pPr>
+                    <w:proofErr w:type="spellStart"/>
                     <w:r>
                       <w:rPr>
                         <w:rFonts w:asciiTheme="majorHAnsi" w:eastAsiaTheme="majorEastAsia" w:hAnsiTheme="majorHAnsi" w:cstheme="majorBidi"/>
@@ -130,6 +310,7 @@
                       </w:rPr>
                       <w:t>PlasmaGraph</w:t>
                     </w:r>
+                    <w:proofErr w:type="spellEnd"/>
                   </w:p>
                 </w:tc>
               </w:sdtContent>
@@ -166,13 +347,12 @@
                   </w:tcPr>
                   <w:p>
                     <w:pPr>
-                      <w:pStyle w:val="NoSpacing"/>
+                      <w:pStyle w:val="Sinespaciado"/>
                       <w:jc w:val="center"/>
                       <w:rPr>
                         <w:rFonts w:asciiTheme="majorHAnsi" w:eastAsiaTheme="majorEastAsia" w:hAnsiTheme="majorHAnsi" w:cstheme="majorBidi"/>
                         <w:sz w:val="44"/>
                         <w:szCs w:val="44"/>
-                        <w:lang w:val="es-ES"/>
                       </w:rPr>
                     </w:pPr>
                     <w:r>
@@ -181,7 +361,7 @@
                         <w:sz w:val="44"/>
                         <w:szCs w:val="44"/>
                       </w:rPr>
-                      <w:t>Software Requirements Specifications</w:t>
+                      <w:t>Software Requirements Specifications     Version 0-8-26-2013</w:t>
                     </w:r>
                   </w:p>
                 </w:tc>
@@ -200,11 +380,8 @@
               </w:tcPr>
               <w:p>
                 <w:pPr>
-                  <w:pStyle w:val="NoSpacing"/>
+                  <w:pStyle w:val="Sinespaciado"/>
                   <w:jc w:val="center"/>
-                  <w:rPr>
-                    <w:lang w:val="es-ES"/>
-                  </w:rPr>
                 </w:pPr>
               </w:p>
             </w:tc>
@@ -214,124 +391,114 @@
               <w:trHeight w:val="360"/>
               <w:jc w:val="center"/>
             </w:trPr>
-            <w:sdt>
-              <w:sdtPr>
-                <w:rPr>
-                  <w:b/>
-                  <w:bCs/>
-                  <w:lang w:val="es-ES"/>
-                </w:rPr>
-                <w:alias w:val="Autor"/>
-                <w:id w:val="15524260"/>
-                <w:placeholder>
-                  <w:docPart w:val="4F0C07A07DDE42558567C7451C9FAB0A"/>
-                </w:placeholder>
-                <w:dataBinding w:prefixMappings="xmlns:ns0='http://schemas.openxmlformats.org/package/2006/metadata/core-properties' xmlns:ns1='http://purl.org/dc/elements/1.1/'" w:xpath="/ns0:coreProperties[1]/ns1:creator[1]" w:storeItemID="{6C3C8BC8-F283-45AE-878A-BAB7291924A1}"/>
-                <w:text/>
-              </w:sdtPr>
-              <w:sdtContent>
-                <w:tc>
-                  <w:tcPr>
-                    <w:tcW w:w="5000" w:type="pct"/>
-                    <w:vAlign w:val="center"/>
-                  </w:tcPr>
-                  <w:p>
-                    <w:pPr>
-                      <w:pStyle w:val="NoSpacing"/>
-                      <w:jc w:val="center"/>
-                      <w:rPr>
-                        <w:b/>
-                        <w:bCs/>
-                        <w:lang w:val="es-ES"/>
-                      </w:rPr>
-                    </w:pPr>
-                    <w:r>
-                      <w:rPr>
-                        <w:b/>
-                        <w:bCs/>
-                        <w:lang w:val="es-ES"/>
-                      </w:rPr>
-                      <w:t xml:space="preserve">Daniel E. </w:t>
-                    </w:r>
-                    <w:proofErr w:type="spellStart"/>
-                    <w:r>
-                      <w:rPr>
-                        <w:b/>
-                        <w:bCs/>
-                        <w:lang w:val="es-ES"/>
-                      </w:rPr>
-                      <w:t>Quintini</w:t>
-                    </w:r>
-                    <w:proofErr w:type="spellEnd"/>
-                    <w:r>
-                      <w:rPr>
-                        <w:b/>
-                        <w:bCs/>
-                        <w:lang w:val="es-ES"/>
-                      </w:rPr>
-                      <w:t xml:space="preserve"> &amp; Gerardo A. Navas</w:t>
-                    </w:r>
-                  </w:p>
-                </w:tc>
-              </w:sdtContent>
-            </w:sdt>
+            <w:tc>
+              <w:tcPr>
+                <w:tcW w:w="5000" w:type="pct"/>
+                <w:vAlign w:val="center"/>
+              </w:tcPr>
+              <w:p>
+                <w:pPr>
+                  <w:pStyle w:val="Sinespaciado"/>
+                  <w:jc w:val="center"/>
+                  <w:rPr>
+                    <w:b/>
+                    <w:bCs/>
+                    <w:lang w:val="es-ES"/>
+                  </w:rPr>
+                </w:pPr>
+                <w:r>
+                  <w:rPr>
+                    <w:b/>
+                    <w:bCs/>
+                    <w:lang w:val="es-ES"/>
+                  </w:rPr>
+                  <w:t xml:space="preserve">Universidad </w:t>
+                </w:r>
+                <w:r>
+                  <w:rPr>
+                    <w:b/>
+                    <w:bCs/>
+                    <w:lang w:val="es-ES"/>
+                  </w:rPr>
+                  <w:t>Politécnica</w:t>
+                </w:r>
+                <w:r>
+                  <w:rPr>
+                    <w:b/>
+                    <w:bCs/>
+                    <w:lang w:val="es-ES"/>
+                  </w:rPr>
+                  <w:t xml:space="preserve"> de Puerto Rico</w:t>
+                </w:r>
+              </w:p>
+            </w:tc>
           </w:tr>
           <w:tr>
             <w:trPr>
               <w:trHeight w:val="360"/>
               <w:jc w:val="center"/>
             </w:trPr>
-            <w:sdt>
-              <w:sdtPr>
-                <w:rPr>
-                  <w:b/>
-                  <w:bCs/>
-                </w:rPr>
-                <w:alias w:val="Fecha"/>
-                <w:id w:val="516659546"/>
-                <w:placeholder>
-                  <w:docPart w:val="655D4C7C553B42F49B1DAA21927BA7B2"/>
-                </w:placeholder>
-                <w:dataBinding w:prefixMappings="xmlns:ns0='http://schemas.microsoft.com/office/2006/coverPageProps'" w:xpath="/ns0:CoverPageProperties[1]/ns0:PublishDate[1]" w:storeItemID="{55AF091B-3C7A-41E3-B477-F2FDAA23CFDA}"/>
-                <w:date w:fullDate="2013-11-21T00:00:00Z">
-                  <w:dateFormat w:val="dd/MM/yyyy"/>
-                  <w:lid w:val="es-ES"/>
-                  <w:storeMappedDataAs w:val="dateTime"/>
-                  <w:calendar w:val="gregorian"/>
-                </w:date>
-              </w:sdtPr>
-              <w:sdtContent>
-                <w:tc>
-                  <w:tcPr>
-                    <w:tcW w:w="5000" w:type="pct"/>
-                    <w:vAlign w:val="center"/>
-                  </w:tcPr>
-                  <w:p>
-                    <w:pPr>
-                      <w:pStyle w:val="NoSpacing"/>
-                      <w:jc w:val="center"/>
-                      <w:rPr>
-                        <w:b/>
-                        <w:bCs/>
-                        <w:lang w:val="es-ES"/>
-                      </w:rPr>
-                    </w:pPr>
-                    <w:r>
-                      <w:rPr>
-                        <w:b/>
-                        <w:bCs/>
-                        <w:lang w:val="es-ES"/>
-                      </w:rPr>
-                      <w:t>21/11/2013</w:t>
-                    </w:r>
-                  </w:p>
-                </w:tc>
-              </w:sdtContent>
-            </w:sdt>
+            <w:tc>
+              <w:tcPr>
+                <w:tcW w:w="5000" w:type="pct"/>
+                <w:vAlign w:val="center"/>
+              </w:tcPr>
+              <w:p>
+                <w:pPr>
+                  <w:pStyle w:val="Sinespaciado"/>
+                  <w:jc w:val="center"/>
+                  <w:rPr>
+                    <w:b/>
+                    <w:bCs/>
+                    <w:lang w:val="es-ES"/>
+                  </w:rPr>
+                </w:pPr>
+              </w:p>
+            </w:tc>
           </w:tr>
         </w:tbl>
-        <w:p/>
-        <w:p/>
+        <w:p>
+          <w:pPr>
+            <w:jc w:val="center"/>
+            <w:rPr>
+              <w:lang w:val="en-US"/>
+            </w:rPr>
+          </w:pPr>
+          <w:r>
+            <w:rPr>
+              <w:lang w:val="en-US"/>
+            </w:rPr>
+            <w:t xml:space="preserve">Electrical &amp; Computer Engineering and Computer Science Department </w:t>
+          </w:r>
+        </w:p>
+        <w:p>
+          <w:pPr>
+            <w:jc w:val="center"/>
+            <w:rPr>
+              <w:lang w:val="en-US"/>
+            </w:rPr>
+          </w:pPr>
+          <w:r>
+            <w:rPr>
+              <w:lang w:val="en-US"/>
+            </w:rPr>
+            <w:t>Course</w:t>
+          </w:r>
+          <w:r>
+            <w:rPr>
+              <w:lang w:val="en-US"/>
+            </w:rPr>
+            <w:t>: CS4800</w:t>
+          </w:r>
+        </w:p>
+        <w:p>
+          <w:pPr>
+            <w:jc w:val="center"/>
+            <w:rPr>
+              <w:lang w:val="en-US"/>
+            </w:rPr>
+          </w:pPr>
+        </w:p>
         <w:tbl>
           <w:tblPr>
             <w:tblpPr w:leftFromText="187" w:rightFromText="187" w:horzAnchor="margin" w:tblpXSpec="center" w:tblpYSpec="bottom"/>
@@ -356,18 +523,216 @@
                   </w:tcPr>
                   <w:p>
                     <w:pPr>
-                      <w:pStyle w:val="NoSpacing"/>
+                      <w:pStyle w:val="Sinespaciado"/>
                     </w:pPr>
                     <w:r>
-                      <w:t xml:space="preserve">This document explains the necessity of developing a software </w:t>
-                    </w:r>
-                    <w:r>
-                      <w:t xml:space="preserve">tool that can help in the analyzing of experiment’s data for the plasma research team at the Polytechnic University of Puerto Rico as well as specifying what is expected of said software. </w:t>
+                      <w:t xml:space="preserve">This document explains the necessity of developing a software tool that can help in the analyzing of experiment’s data for the plasma research team at the Polytechnic University of Puerto Rico as well as specifying what is expected of said software. </w:t>
                     </w:r>
                   </w:p>
                 </w:tc>
               </w:sdtContent>
             </w:sdt>
+          </w:tr>
+        </w:tbl>
+        <w:tbl>
+          <w:tblPr>
+            <w:tblStyle w:val="Tablaconcuadrcula"/>
+            <w:tblW w:w="0" w:type="auto"/>
+            <w:tblBorders>
+              <w:top w:val="none" w:sz="0" w:space="0" w:color="auto"/>
+              <w:left w:val="none" w:sz="0" w:space="0" w:color="auto"/>
+              <w:bottom w:val="none" w:sz="0" w:space="0" w:color="auto"/>
+              <w:right w:val="none" w:sz="0" w:space="0" w:color="auto"/>
+              <w:insideH w:val="none" w:sz="0" w:space="0" w:color="auto"/>
+              <w:insideV w:val="none" w:sz="0" w:space="0" w:color="auto"/>
+            </w:tblBorders>
+            <w:tblLook w:val="04A0" w:firstRow="1" w:lastRow="0" w:firstColumn="1" w:lastColumn="0" w:noHBand="0" w:noVBand="1"/>
+          </w:tblPr>
+          <w:tblGrid>
+            <w:gridCol w:w="4070"/>
+            <w:gridCol w:w="222"/>
+            <w:gridCol w:w="4070"/>
+          </w:tblGrid>
+          <w:tr>
+            <w:tc>
+              <w:tcPr>
+                <w:tcW w:w="0" w:type="auto"/>
+                <w:tcBorders>
+                  <w:bottom w:val="single" w:sz="4" w:space="0" w:color="auto"/>
+                </w:tcBorders>
+              </w:tcPr>
+              <w:p>
+                <w:pPr>
+                  <w:jc w:val="center"/>
+                  <w:rPr>
+                    <w:lang w:val="en-US"/>
+                  </w:rPr>
+                </w:pPr>
+              </w:p>
+            </w:tc>
+            <w:tc>
+              <w:tcPr>
+                <w:tcW w:w="0" w:type="auto"/>
+              </w:tcPr>
+              <w:p>
+                <w:pPr>
+                  <w:jc w:val="center"/>
+                  <w:rPr>
+                    <w:lang w:val="en-US"/>
+                  </w:rPr>
+                </w:pPr>
+              </w:p>
+            </w:tc>
+            <w:tc>
+              <w:tcPr>
+                <w:tcW w:w="0" w:type="auto"/>
+                <w:tcBorders>
+                  <w:bottom w:val="single" w:sz="4" w:space="0" w:color="auto"/>
+                </w:tcBorders>
+              </w:tcPr>
+              <w:p>
+                <w:pPr>
+                  <w:jc w:val="center"/>
+                  <w:rPr>
+                    <w:lang w:val="en-US"/>
+                  </w:rPr>
+                </w:pPr>
+              </w:p>
+            </w:tc>
+          </w:tr>
+          <w:tr>
+            <w:tc>
+              <w:tcPr>
+                <w:tcW w:w="0" w:type="auto"/>
+                <w:tcBorders>
+                  <w:top w:val="single" w:sz="4" w:space="0" w:color="auto"/>
+                </w:tcBorders>
+              </w:tcPr>
+              <w:p>
+                <w:pPr>
+                  <w:jc w:val="center"/>
+                  <w:rPr>
+                    <w:lang w:val="en-US"/>
+                  </w:rPr>
+                </w:pPr>
+                <w:r>
+                  <w:rPr>
+                    <w:lang w:val="en-US"/>
+                  </w:rPr>
+                  <w:t xml:space="preserve">Daniel E. </w:t>
+                </w:r>
+                <w:proofErr w:type="spellStart"/>
+                <w:r>
+                  <w:rPr>
+                    <w:lang w:val="en-US"/>
+                  </w:rPr>
+                  <w:t>Quintini</w:t>
+                </w:r>
+                <w:proofErr w:type="spellEnd"/>
+                <w:r>
+                  <w:rPr>
+                    <w:lang w:val="en-US"/>
+                  </w:rPr>
+                  <w:t xml:space="preserve"> </w:t>
+                </w:r>
+              </w:p>
+            </w:tc>
+            <w:tc>
+              <w:tcPr>
+                <w:tcW w:w="0" w:type="auto"/>
+              </w:tcPr>
+              <w:p>
+                <w:pPr>
+                  <w:jc w:val="center"/>
+                  <w:rPr>
+                    <w:lang w:val="en-US"/>
+                  </w:rPr>
+                </w:pPr>
+              </w:p>
+            </w:tc>
+            <w:tc>
+              <w:tcPr>
+                <w:tcW w:w="0" w:type="auto"/>
+                <w:tcBorders>
+                  <w:top w:val="single" w:sz="4" w:space="0" w:color="auto"/>
+                </w:tcBorders>
+              </w:tcPr>
+              <w:p>
+                <w:pPr>
+                  <w:jc w:val="center"/>
+                  <w:rPr>
+                    <w:lang w:val="en-US"/>
+                  </w:rPr>
+                </w:pPr>
+                <w:r>
+                  <w:rPr>
+                    <w:lang w:val="en-US"/>
+                  </w:rPr>
+                  <w:t xml:space="preserve">Gerardo A. </w:t>
+                </w:r>
+                <w:proofErr w:type="spellStart"/>
+                <w:r>
+                  <w:rPr>
+                    <w:lang w:val="en-US"/>
+                  </w:rPr>
+                  <w:t>Navas</w:t>
+                </w:r>
+                <w:proofErr w:type="spellEnd"/>
+              </w:p>
+            </w:tc>
+          </w:tr>
+          <w:tr>
+            <w:tc>
+              <w:tcPr>
+                <w:tcW w:w="0" w:type="auto"/>
+              </w:tcPr>
+              <w:p>
+                <w:pPr>
+                  <w:jc w:val="center"/>
+                  <w:rPr>
+                    <w:lang w:val="en-US"/>
+                  </w:rPr>
+                </w:pPr>
+                <w:r>
+                  <w:rPr>
+                    <w:lang w:val="en-US"/>
+                  </w:rPr>
+                  <w:t>Computer Science Undergraduate Program</w:t>
+                </w:r>
+              </w:p>
+            </w:tc>
+            <w:tc>
+              <w:tcPr>
+                <w:tcW w:w="0" w:type="auto"/>
+              </w:tcPr>
+              <w:p>
+                <w:pPr>
+                  <w:jc w:val="center"/>
+                  <w:rPr>
+                    <w:lang w:val="en-US"/>
+                  </w:rPr>
+                </w:pPr>
+              </w:p>
+            </w:tc>
+            <w:tc>
+              <w:tcPr>
+                <w:tcW w:w="0" w:type="auto"/>
+              </w:tcPr>
+              <w:p>
+                <w:pPr>
+                  <w:jc w:val="center"/>
+                  <w:rPr>
+                    <w:lang w:val="en-US"/>
+                  </w:rPr>
+                </w:pPr>
+                <w:r>
+                  <w:rPr>
+                    <w:lang w:val="en-US"/>
+                  </w:rPr>
+                  <w:t>Computer Science Undergraduate Program</w:t>
+                </w:r>
+              </w:p>
+            </w:tc>
           </w:tr>
         </w:tbl>
         <w:p>
@@ -390,8 +755,6 @@
             <w:br w:type="page"/>
           </w:r>
         </w:p>
-        <w:bookmarkStart w:id="0" w:name="_GoBack" w:displacedByCustomXml="next"/>
-        <w:bookmarkEnd w:id="0" w:displacedByCustomXml="next"/>
       </w:sdtContent>
     </w:sdt>
     <w:sdt>
@@ -414,7 +777,7 @@
       <w:sdtContent>
         <w:p>
           <w:pPr>
-            <w:pStyle w:val="TOCHeading"/>
+            <w:pStyle w:val="TtulodeTDC"/>
           </w:pPr>
           <w:r>
             <w:t>Content</w:t>
@@ -422,7 +785,7 @@
         </w:p>
         <w:p>
           <w:pPr>
-            <w:pStyle w:val="TOC1"/>
+            <w:pStyle w:val="TDC1"/>
             <w:tabs>
               <w:tab w:val="left" w:pos="440"/>
               <w:tab w:val="right" w:leader="dot" w:pos="9016"/>
@@ -448,7 +811,7 @@
           <w:hyperlink w:anchor="_Toc373757858" w:history="1">
             <w:r>
               <w:rPr>
-                <w:rStyle w:val="Hyperlink"/>
+                <w:rStyle w:val="Hipervnculo"/>
                 <w:noProof/>
                 <w:lang w:val="en-US"/>
               </w:rPr>
@@ -464,7 +827,7 @@
             </w:r>
             <w:r>
               <w:rPr>
-                <w:rStyle w:val="Hyperlink"/>
+                <w:rStyle w:val="Hipervnculo"/>
                 <w:noProof/>
                 <w:lang w:val="en-US"/>
               </w:rPr>
@@ -522,7 +885,7 @@
         </w:p>
         <w:p>
           <w:pPr>
-            <w:pStyle w:val="TOC2"/>
+            <w:pStyle w:val="TDC2"/>
             <w:tabs>
               <w:tab w:val="left" w:pos="880"/>
               <w:tab w:val="right" w:leader="dot" w:pos="9016"/>
@@ -536,7 +899,7 @@
           <w:hyperlink w:anchor="_Toc373757859" w:history="1">
             <w:r>
               <w:rPr>
-                <w:rStyle w:val="Hyperlink"/>
+                <w:rStyle w:val="Hipervnculo"/>
                 <w:noProof/>
                 <w:lang w:val="en-US"/>
               </w:rPr>
@@ -552,7 +915,7 @@
             </w:r>
             <w:r>
               <w:rPr>
-                <w:rStyle w:val="Hyperlink"/>
+                <w:rStyle w:val="Hipervnculo"/>
                 <w:noProof/>
                 <w:lang w:val="en-US"/>
               </w:rPr>
@@ -610,7 +973,7 @@
         </w:p>
         <w:p>
           <w:pPr>
-            <w:pStyle w:val="TOC2"/>
+            <w:pStyle w:val="TDC2"/>
             <w:tabs>
               <w:tab w:val="left" w:pos="880"/>
               <w:tab w:val="right" w:leader="dot" w:pos="9016"/>
@@ -624,7 +987,7 @@
           <w:hyperlink w:anchor="_Toc373757860" w:history="1">
             <w:r>
               <w:rPr>
-                <w:rStyle w:val="Hyperlink"/>
+                <w:rStyle w:val="Hipervnculo"/>
                 <w:noProof/>
                 <w:lang w:val="en-US"/>
               </w:rPr>
@@ -640,7 +1003,7 @@
             </w:r>
             <w:r>
               <w:rPr>
-                <w:rStyle w:val="Hyperlink"/>
+                <w:rStyle w:val="Hipervnculo"/>
                 <w:noProof/>
                 <w:lang w:val="en-US"/>
               </w:rPr>
@@ -698,7 +1061,7 @@
         </w:p>
         <w:p>
           <w:pPr>
-            <w:pStyle w:val="TOC2"/>
+            <w:pStyle w:val="TDC2"/>
             <w:tabs>
               <w:tab w:val="left" w:pos="880"/>
               <w:tab w:val="right" w:leader="dot" w:pos="9016"/>
@@ -712,7 +1075,7 @@
           <w:hyperlink w:anchor="_Toc373757861" w:history="1">
             <w:r>
               <w:rPr>
-                <w:rStyle w:val="Hyperlink"/>
+                <w:rStyle w:val="Hipervnculo"/>
                 <w:noProof/>
                 <w:lang w:val="en-US"/>
               </w:rPr>
@@ -728,7 +1091,7 @@
             </w:r>
             <w:r>
               <w:rPr>
-                <w:rStyle w:val="Hyperlink"/>
+                <w:rStyle w:val="Hipervnculo"/>
                 <w:noProof/>
                 <w:lang w:val="en-US"/>
               </w:rPr>
@@ -786,7 +1149,7 @@
         </w:p>
         <w:p>
           <w:pPr>
-            <w:pStyle w:val="TOC2"/>
+            <w:pStyle w:val="TDC2"/>
             <w:tabs>
               <w:tab w:val="left" w:pos="880"/>
               <w:tab w:val="right" w:leader="dot" w:pos="9016"/>
@@ -800,7 +1163,7 @@
           <w:hyperlink w:anchor="_Toc373757862" w:history="1">
             <w:r>
               <w:rPr>
-                <w:rStyle w:val="Hyperlink"/>
+                <w:rStyle w:val="Hipervnculo"/>
                 <w:noProof/>
                 <w:lang w:val="en-US"/>
               </w:rPr>
@@ -816,7 +1179,7 @@
             </w:r>
             <w:r>
               <w:rPr>
-                <w:rStyle w:val="Hyperlink"/>
+                <w:rStyle w:val="Hipervnculo"/>
                 <w:noProof/>
                 <w:lang w:val="en-US"/>
               </w:rPr>
@@ -874,7 +1237,7 @@
         </w:p>
         <w:p>
           <w:pPr>
-            <w:pStyle w:val="TOC2"/>
+            <w:pStyle w:val="TDC2"/>
             <w:tabs>
               <w:tab w:val="left" w:pos="880"/>
               <w:tab w:val="right" w:leader="dot" w:pos="9016"/>
@@ -888,7 +1251,7 @@
           <w:hyperlink w:anchor="_Toc373757863" w:history="1">
             <w:r>
               <w:rPr>
-                <w:rStyle w:val="Hyperlink"/>
+                <w:rStyle w:val="Hipervnculo"/>
                 <w:noProof/>
                 <w:lang w:val="en-US"/>
               </w:rPr>
@@ -904,7 +1267,7 @@
             </w:r>
             <w:r>
               <w:rPr>
-                <w:rStyle w:val="Hyperlink"/>
+                <w:rStyle w:val="Hipervnculo"/>
                 <w:noProof/>
                 <w:lang w:val="en-US"/>
               </w:rPr>
@@ -962,7 +1325,7 @@
         </w:p>
         <w:p>
           <w:pPr>
-            <w:pStyle w:val="TOC1"/>
+            <w:pStyle w:val="TDC1"/>
             <w:tabs>
               <w:tab w:val="left" w:pos="440"/>
               <w:tab w:val="right" w:leader="dot" w:pos="9016"/>
@@ -976,7 +1339,7 @@
           <w:hyperlink w:anchor="_Toc373757864" w:history="1">
             <w:r>
               <w:rPr>
-                <w:rStyle w:val="Hyperlink"/>
+                <w:rStyle w:val="Hipervnculo"/>
                 <w:noProof/>
                 <w:lang w:val="en-US"/>
               </w:rPr>
@@ -992,7 +1355,7 @@
             </w:r>
             <w:r>
               <w:rPr>
-                <w:rStyle w:val="Hyperlink"/>
+                <w:rStyle w:val="Hipervnculo"/>
                 <w:noProof/>
                 <w:lang w:val="en-US"/>
               </w:rPr>
@@ -1050,7 +1413,7 @@
         </w:p>
         <w:p>
           <w:pPr>
-            <w:pStyle w:val="TOC2"/>
+            <w:pStyle w:val="TDC2"/>
             <w:tabs>
               <w:tab w:val="left" w:pos="880"/>
               <w:tab w:val="right" w:leader="dot" w:pos="9016"/>
@@ -1064,7 +1427,7 @@
           <w:hyperlink w:anchor="_Toc373757865" w:history="1">
             <w:r>
               <w:rPr>
-                <w:rStyle w:val="Hyperlink"/>
+                <w:rStyle w:val="Hipervnculo"/>
                 <w:noProof/>
                 <w:lang w:val="en-US"/>
               </w:rPr>
@@ -1080,7 +1443,7 @@
             </w:r>
             <w:r>
               <w:rPr>
-                <w:rStyle w:val="Hyperlink"/>
+                <w:rStyle w:val="Hipervnculo"/>
                 <w:noProof/>
                 <w:lang w:val="en-US"/>
               </w:rPr>
@@ -1138,7 +1501,7 @@
         </w:p>
         <w:p>
           <w:pPr>
-            <w:pStyle w:val="TOC3"/>
+            <w:pStyle w:val="TDC3"/>
             <w:tabs>
               <w:tab w:val="left" w:pos="1320"/>
               <w:tab w:val="right" w:leader="dot" w:pos="9016"/>
@@ -1152,7 +1515,7 @@
           <w:hyperlink w:anchor="_Toc373757866" w:history="1">
             <w:r>
               <w:rPr>
-                <w:rStyle w:val="Hyperlink"/>
+                <w:rStyle w:val="Hipervnculo"/>
                 <w:noProof/>
                 <w:lang w:val="en-US"/>
               </w:rPr>
@@ -1168,7 +1531,7 @@
             </w:r>
             <w:r>
               <w:rPr>
-                <w:rStyle w:val="Hyperlink"/>
+                <w:rStyle w:val="Hipervnculo"/>
                 <w:noProof/>
                 <w:lang w:val="en-US"/>
               </w:rPr>
@@ -1226,7 +1589,7 @@
         </w:p>
         <w:p>
           <w:pPr>
-            <w:pStyle w:val="TOC3"/>
+            <w:pStyle w:val="TDC3"/>
             <w:tabs>
               <w:tab w:val="left" w:pos="1320"/>
               <w:tab w:val="right" w:leader="dot" w:pos="9016"/>
@@ -1240,7 +1603,7 @@
           <w:hyperlink w:anchor="_Toc373757867" w:history="1">
             <w:r>
               <w:rPr>
-                <w:rStyle w:val="Hyperlink"/>
+                <w:rStyle w:val="Hipervnculo"/>
                 <w:noProof/>
                 <w:lang w:val="en-US"/>
               </w:rPr>
@@ -1256,7 +1619,7 @@
             </w:r>
             <w:r>
               <w:rPr>
-                <w:rStyle w:val="Hyperlink"/>
+                <w:rStyle w:val="Hipervnculo"/>
                 <w:noProof/>
                 <w:lang w:val="en-US"/>
               </w:rPr>
@@ -1314,7 +1677,7 @@
         </w:p>
         <w:p>
           <w:pPr>
-            <w:pStyle w:val="TOC3"/>
+            <w:pStyle w:val="TDC3"/>
             <w:tabs>
               <w:tab w:val="left" w:pos="1320"/>
               <w:tab w:val="right" w:leader="dot" w:pos="9016"/>
@@ -1328,7 +1691,7 @@
           <w:hyperlink w:anchor="_Toc373757868" w:history="1">
             <w:r>
               <w:rPr>
-                <w:rStyle w:val="Hyperlink"/>
+                <w:rStyle w:val="Hipervnculo"/>
                 <w:noProof/>
                 <w:lang w:val="en-US"/>
               </w:rPr>
@@ -1344,7 +1707,7 @@
             </w:r>
             <w:r>
               <w:rPr>
-                <w:rStyle w:val="Hyperlink"/>
+                <w:rStyle w:val="Hipervnculo"/>
                 <w:noProof/>
                 <w:lang w:val="en-US"/>
               </w:rPr>
@@ -1402,7 +1765,7 @@
         </w:p>
         <w:p>
           <w:pPr>
-            <w:pStyle w:val="TOC3"/>
+            <w:pStyle w:val="TDC3"/>
             <w:tabs>
               <w:tab w:val="left" w:pos="1320"/>
               <w:tab w:val="right" w:leader="dot" w:pos="9016"/>
@@ -1416,7 +1779,7 @@
           <w:hyperlink w:anchor="_Toc373757869" w:history="1">
             <w:r>
               <w:rPr>
-                <w:rStyle w:val="Hyperlink"/>
+                <w:rStyle w:val="Hipervnculo"/>
                 <w:noProof/>
                 <w:lang w:val="en-US"/>
               </w:rPr>
@@ -1432,7 +1795,7 @@
             </w:r>
             <w:r>
               <w:rPr>
-                <w:rStyle w:val="Hyperlink"/>
+                <w:rStyle w:val="Hipervnculo"/>
                 <w:noProof/>
                 <w:lang w:val="en-US"/>
               </w:rPr>
@@ -1490,7 +1853,7 @@
         </w:p>
         <w:p>
           <w:pPr>
-            <w:pStyle w:val="TOC3"/>
+            <w:pStyle w:val="TDC3"/>
             <w:tabs>
               <w:tab w:val="left" w:pos="1320"/>
               <w:tab w:val="right" w:leader="dot" w:pos="9016"/>
@@ -1504,7 +1867,7 @@
           <w:hyperlink w:anchor="_Toc373757870" w:history="1">
             <w:r>
               <w:rPr>
-                <w:rStyle w:val="Hyperlink"/>
+                <w:rStyle w:val="Hipervnculo"/>
                 <w:noProof/>
                 <w:lang w:val="en-US"/>
               </w:rPr>
@@ -1520,7 +1883,7 @@
             </w:r>
             <w:r>
               <w:rPr>
-                <w:rStyle w:val="Hyperlink"/>
+                <w:rStyle w:val="Hipervnculo"/>
                 <w:noProof/>
                 <w:lang w:val="en-US"/>
               </w:rPr>
@@ -1578,7 +1941,7 @@
         </w:p>
         <w:p>
           <w:pPr>
-            <w:pStyle w:val="TOC3"/>
+            <w:pStyle w:val="TDC3"/>
             <w:tabs>
               <w:tab w:val="left" w:pos="1320"/>
               <w:tab w:val="right" w:leader="dot" w:pos="9016"/>
@@ -1592,7 +1955,7 @@
           <w:hyperlink w:anchor="_Toc373757871" w:history="1">
             <w:r>
               <w:rPr>
-                <w:rStyle w:val="Hyperlink"/>
+                <w:rStyle w:val="Hipervnculo"/>
                 <w:noProof/>
                 <w:lang w:val="en-US"/>
               </w:rPr>
@@ -1608,7 +1971,7 @@
             </w:r>
             <w:r>
               <w:rPr>
-                <w:rStyle w:val="Hyperlink"/>
+                <w:rStyle w:val="Hipervnculo"/>
                 <w:noProof/>
                 <w:lang w:val="en-US"/>
               </w:rPr>
@@ -1666,7 +2029,7 @@
         </w:p>
         <w:p>
           <w:pPr>
-            <w:pStyle w:val="TOC2"/>
+            <w:pStyle w:val="TDC2"/>
             <w:tabs>
               <w:tab w:val="left" w:pos="880"/>
               <w:tab w:val="right" w:leader="dot" w:pos="9016"/>
@@ -1680,7 +2043,7 @@
           <w:hyperlink w:anchor="_Toc373757872" w:history="1">
             <w:r>
               <w:rPr>
-                <w:rStyle w:val="Hyperlink"/>
+                <w:rStyle w:val="Hipervnculo"/>
                 <w:noProof/>
                 <w:lang w:val="en-US"/>
               </w:rPr>
@@ -1696,7 +2059,7 @@
             </w:r>
             <w:r>
               <w:rPr>
-                <w:rStyle w:val="Hyperlink"/>
+                <w:rStyle w:val="Hipervnculo"/>
                 <w:noProof/>
                 <w:lang w:val="en-US"/>
               </w:rPr>
@@ -1754,7 +2117,7 @@
         </w:p>
         <w:p>
           <w:pPr>
-            <w:pStyle w:val="TOC2"/>
+            <w:pStyle w:val="TDC2"/>
             <w:tabs>
               <w:tab w:val="left" w:pos="880"/>
               <w:tab w:val="right" w:leader="dot" w:pos="9016"/>
@@ -1768,7 +2131,7 @@
           <w:hyperlink w:anchor="_Toc373757873" w:history="1">
             <w:r>
               <w:rPr>
-                <w:rStyle w:val="Hyperlink"/>
+                <w:rStyle w:val="Hipervnculo"/>
                 <w:noProof/>
                 <w:lang w:val="en-US"/>
               </w:rPr>
@@ -1784,7 +2147,7 @@
             </w:r>
             <w:r>
               <w:rPr>
-                <w:rStyle w:val="Hyperlink"/>
+                <w:rStyle w:val="Hipervnculo"/>
                 <w:noProof/>
                 <w:lang w:val="en-US"/>
               </w:rPr>
@@ -1842,7 +2205,7 @@
         </w:p>
         <w:p>
           <w:pPr>
-            <w:pStyle w:val="TOC2"/>
+            <w:pStyle w:val="TDC2"/>
             <w:tabs>
               <w:tab w:val="left" w:pos="880"/>
               <w:tab w:val="right" w:leader="dot" w:pos="9016"/>
@@ -1856,7 +2219,7 @@
           <w:hyperlink w:anchor="_Toc373757874" w:history="1">
             <w:r>
               <w:rPr>
-                <w:rStyle w:val="Hyperlink"/>
+                <w:rStyle w:val="Hipervnculo"/>
                 <w:noProof/>
                 <w:lang w:val="en-US"/>
               </w:rPr>
@@ -1872,7 +2235,7 @@
             </w:r>
             <w:r>
               <w:rPr>
-                <w:rStyle w:val="Hyperlink"/>
+                <w:rStyle w:val="Hipervnculo"/>
                 <w:noProof/>
                 <w:lang w:val="en-US"/>
               </w:rPr>
@@ -1930,7 +2293,7 @@
         </w:p>
         <w:p>
           <w:pPr>
-            <w:pStyle w:val="TOC2"/>
+            <w:pStyle w:val="TDC2"/>
             <w:tabs>
               <w:tab w:val="left" w:pos="880"/>
               <w:tab w:val="right" w:leader="dot" w:pos="9016"/>
@@ -1944,7 +2307,7 @@
           <w:hyperlink w:anchor="_Toc373757875" w:history="1">
             <w:r>
               <w:rPr>
-                <w:rStyle w:val="Hyperlink"/>
+                <w:rStyle w:val="Hipervnculo"/>
                 <w:noProof/>
                 <w:lang w:val="en-US"/>
               </w:rPr>
@@ -1960,7 +2323,7 @@
             </w:r>
             <w:r>
               <w:rPr>
-                <w:rStyle w:val="Hyperlink"/>
+                <w:rStyle w:val="Hipervnculo"/>
                 <w:noProof/>
                 <w:lang w:val="en-US"/>
               </w:rPr>
@@ -2018,7 +2381,7 @@
         </w:p>
         <w:p>
           <w:pPr>
-            <w:pStyle w:val="TOC1"/>
+            <w:pStyle w:val="TDC1"/>
             <w:tabs>
               <w:tab w:val="left" w:pos="440"/>
               <w:tab w:val="right" w:leader="dot" w:pos="9016"/>
@@ -2032,7 +2395,7 @@
           <w:hyperlink w:anchor="_Toc373757876" w:history="1">
             <w:r>
               <w:rPr>
-                <w:rStyle w:val="Hyperlink"/>
+                <w:rStyle w:val="Hipervnculo"/>
                 <w:noProof/>
                 <w:lang w:val="en-US"/>
               </w:rPr>
@@ -2048,7 +2411,7 @@
             </w:r>
             <w:r>
               <w:rPr>
-                <w:rStyle w:val="Hyperlink"/>
+                <w:rStyle w:val="Hipervnculo"/>
                 <w:noProof/>
                 <w:lang w:val="en-US"/>
               </w:rPr>
@@ -2106,7 +2469,7 @@
         </w:p>
         <w:p>
           <w:pPr>
-            <w:pStyle w:val="TOC2"/>
+            <w:pStyle w:val="TDC2"/>
             <w:tabs>
               <w:tab w:val="left" w:pos="880"/>
               <w:tab w:val="right" w:leader="dot" w:pos="9016"/>
@@ -2120,7 +2483,7 @@
           <w:hyperlink w:anchor="_Toc373757877" w:history="1">
             <w:r>
               <w:rPr>
-                <w:rStyle w:val="Hyperlink"/>
+                <w:rStyle w:val="Hipervnculo"/>
                 <w:noProof/>
                 <w:lang w:val="en-US"/>
               </w:rPr>
@@ -2136,7 +2499,7 @@
             </w:r>
             <w:r>
               <w:rPr>
-                <w:rStyle w:val="Hyperlink"/>
+                <w:rStyle w:val="Hipervnculo"/>
                 <w:noProof/>
                 <w:lang w:val="en-US"/>
               </w:rPr>
@@ -2194,7 +2557,7 @@
         </w:p>
         <w:p>
           <w:pPr>
-            <w:pStyle w:val="TOC2"/>
+            <w:pStyle w:val="TDC2"/>
             <w:tabs>
               <w:tab w:val="left" w:pos="880"/>
               <w:tab w:val="right" w:leader="dot" w:pos="9016"/>
@@ -2208,7 +2571,7 @@
           <w:hyperlink w:anchor="_Toc373757878" w:history="1">
             <w:r>
               <w:rPr>
-                <w:rStyle w:val="Hyperlink"/>
+                <w:rStyle w:val="Hipervnculo"/>
                 <w:noProof/>
                 <w:lang w:val="en-US"/>
               </w:rPr>
@@ -2224,7 +2587,7 @@
             </w:r>
             <w:r>
               <w:rPr>
-                <w:rStyle w:val="Hyperlink"/>
+                <w:rStyle w:val="Hipervnculo"/>
                 <w:noProof/>
                 <w:lang w:val="en-US"/>
               </w:rPr>
@@ -2282,7 +2645,7 @@
         </w:p>
         <w:p>
           <w:pPr>
-            <w:pStyle w:val="TOC2"/>
+            <w:pStyle w:val="TDC2"/>
             <w:tabs>
               <w:tab w:val="left" w:pos="880"/>
               <w:tab w:val="right" w:leader="dot" w:pos="9016"/>
@@ -2296,7 +2659,7 @@
           <w:hyperlink w:anchor="_Toc373757879" w:history="1">
             <w:r>
               <w:rPr>
-                <w:rStyle w:val="Hyperlink"/>
+                <w:rStyle w:val="Hipervnculo"/>
                 <w:noProof/>
                 <w:lang w:val="en-US"/>
               </w:rPr>
@@ -2312,7 +2675,7 @@
             </w:r>
             <w:r>
               <w:rPr>
-                <w:rStyle w:val="Hyperlink"/>
+                <w:rStyle w:val="Hipervnculo"/>
                 <w:noProof/>
                 <w:lang w:val="en-US"/>
               </w:rPr>
@@ -2370,7 +2733,7 @@
         </w:p>
         <w:p>
           <w:pPr>
-            <w:pStyle w:val="TOC2"/>
+            <w:pStyle w:val="TDC2"/>
             <w:tabs>
               <w:tab w:val="left" w:pos="880"/>
               <w:tab w:val="right" w:leader="dot" w:pos="9016"/>
@@ -2384,7 +2747,7 @@
           <w:hyperlink w:anchor="_Toc373757880" w:history="1">
             <w:r>
               <w:rPr>
-                <w:rStyle w:val="Hyperlink"/>
+                <w:rStyle w:val="Hipervnculo"/>
                 <w:noProof/>
                 <w:lang w:val="en-US"/>
               </w:rPr>
@@ -2400,7 +2763,7 @@
             </w:r>
             <w:r>
               <w:rPr>
-                <w:rStyle w:val="Hyperlink"/>
+                <w:rStyle w:val="Hipervnculo"/>
                 <w:noProof/>
                 <w:lang w:val="en-US"/>
               </w:rPr>
@@ -2458,7 +2821,7 @@
         </w:p>
         <w:p>
           <w:pPr>
-            <w:pStyle w:val="TOC2"/>
+            <w:pStyle w:val="TDC2"/>
             <w:tabs>
               <w:tab w:val="left" w:pos="880"/>
               <w:tab w:val="right" w:leader="dot" w:pos="9016"/>
@@ -2472,7 +2835,7 @@
           <w:hyperlink w:anchor="_Toc373757881" w:history="1">
             <w:r>
               <w:rPr>
-                <w:rStyle w:val="Hyperlink"/>
+                <w:rStyle w:val="Hipervnculo"/>
                 <w:noProof/>
                 <w:lang w:val="en-US"/>
               </w:rPr>
@@ -2488,7 +2851,7 @@
             </w:r>
             <w:r>
               <w:rPr>
-                <w:rStyle w:val="Hyperlink"/>
+                <w:rStyle w:val="Hipervnculo"/>
                 <w:noProof/>
                 <w:lang w:val="en-US"/>
               </w:rPr>
@@ -2546,7 +2909,7 @@
         </w:p>
         <w:p>
           <w:pPr>
-            <w:pStyle w:val="TOC2"/>
+            <w:pStyle w:val="TDC2"/>
             <w:tabs>
               <w:tab w:val="left" w:pos="880"/>
               <w:tab w:val="right" w:leader="dot" w:pos="9016"/>
@@ -2560,7 +2923,7 @@
           <w:hyperlink w:anchor="_Toc373757882" w:history="1">
             <w:r>
               <w:rPr>
-                <w:rStyle w:val="Hyperlink"/>
+                <w:rStyle w:val="Hipervnculo"/>
                 <w:noProof/>
                 <w:lang w:val="en-US"/>
               </w:rPr>
@@ -2576,7 +2939,7 @@
             </w:r>
             <w:r>
               <w:rPr>
-                <w:rStyle w:val="Hyperlink"/>
+                <w:rStyle w:val="Hipervnculo"/>
                 <w:noProof/>
                 <w:lang w:val="en-US"/>
               </w:rPr>
@@ -2634,7 +2997,7 @@
         </w:p>
         <w:p>
           <w:pPr>
-            <w:pStyle w:val="TOC3"/>
+            <w:pStyle w:val="TDC3"/>
             <w:tabs>
               <w:tab w:val="left" w:pos="1320"/>
               <w:tab w:val="right" w:leader="dot" w:pos="9016"/>
@@ -2648,7 +3011,7 @@
           <w:hyperlink w:anchor="_Toc373757883" w:history="1">
             <w:r>
               <w:rPr>
-                <w:rStyle w:val="Hyperlink"/>
+                <w:rStyle w:val="Hipervnculo"/>
                 <w:noProof/>
                 <w:lang w:val="en-US"/>
               </w:rPr>
@@ -2664,7 +3027,7 @@
             </w:r>
             <w:r>
               <w:rPr>
-                <w:rStyle w:val="Hyperlink"/>
+                <w:rStyle w:val="Hipervnculo"/>
                 <w:noProof/>
                 <w:lang w:val="en-US"/>
               </w:rPr>
@@ -2722,7 +3085,7 @@
         </w:p>
         <w:p>
           <w:pPr>
-            <w:pStyle w:val="TOC3"/>
+            <w:pStyle w:val="TDC3"/>
             <w:tabs>
               <w:tab w:val="left" w:pos="1320"/>
               <w:tab w:val="right" w:leader="dot" w:pos="9016"/>
@@ -2736,7 +3099,7 @@
           <w:hyperlink w:anchor="_Toc373757884" w:history="1">
             <w:r>
               <w:rPr>
-                <w:rStyle w:val="Hyperlink"/>
+                <w:rStyle w:val="Hipervnculo"/>
                 <w:noProof/>
                 <w:lang w:val="en-US"/>
               </w:rPr>
@@ -2752,7 +3115,7 @@
             </w:r>
             <w:r>
               <w:rPr>
-                <w:rStyle w:val="Hyperlink"/>
+                <w:rStyle w:val="Hipervnculo"/>
                 <w:noProof/>
                 <w:lang w:val="en-US"/>
               </w:rPr>
@@ -2810,7 +3173,7 @@
         </w:p>
         <w:p>
           <w:pPr>
-            <w:pStyle w:val="TOC3"/>
+            <w:pStyle w:val="TDC3"/>
             <w:tabs>
               <w:tab w:val="left" w:pos="1320"/>
               <w:tab w:val="right" w:leader="dot" w:pos="9016"/>
@@ -2824,7 +3187,7 @@
           <w:hyperlink w:anchor="_Toc373757885" w:history="1">
             <w:r>
               <w:rPr>
-                <w:rStyle w:val="Hyperlink"/>
+                <w:rStyle w:val="Hipervnculo"/>
                 <w:noProof/>
                 <w:lang w:val="en-US"/>
               </w:rPr>
@@ -2840,7 +3203,7 @@
             </w:r>
             <w:r>
               <w:rPr>
-                <w:rStyle w:val="Hyperlink"/>
+                <w:rStyle w:val="Hipervnculo"/>
                 <w:noProof/>
                 <w:lang w:val="en-US"/>
               </w:rPr>
@@ -2898,7 +3261,7 @@
         </w:p>
         <w:p>
           <w:pPr>
-            <w:pStyle w:val="TOC2"/>
+            <w:pStyle w:val="TDC2"/>
             <w:tabs>
               <w:tab w:val="left" w:pos="880"/>
               <w:tab w:val="right" w:leader="dot" w:pos="9016"/>
@@ -2912,7 +3275,7 @@
           <w:hyperlink w:anchor="_Toc373757886" w:history="1">
             <w:r>
               <w:rPr>
-                <w:rStyle w:val="Hyperlink"/>
+                <w:rStyle w:val="Hipervnculo"/>
                 <w:noProof/>
                 <w:lang w:val="en-US"/>
               </w:rPr>
@@ -2928,7 +3291,7 @@
             </w:r>
             <w:r>
               <w:rPr>
-                <w:rStyle w:val="Hyperlink"/>
+                <w:rStyle w:val="Hipervnculo"/>
                 <w:noProof/>
                 <w:lang w:val="en-US"/>
               </w:rPr>
@@ -2986,7 +3349,7 @@
         </w:p>
         <w:p>
           <w:pPr>
-            <w:pStyle w:val="TOC3"/>
+            <w:pStyle w:val="TDC3"/>
             <w:tabs>
               <w:tab w:val="left" w:pos="1320"/>
               <w:tab w:val="right" w:leader="dot" w:pos="9016"/>
@@ -3000,7 +3363,7 @@
           <w:hyperlink w:anchor="_Toc373757887" w:history="1">
             <w:r>
               <w:rPr>
-                <w:rStyle w:val="Hyperlink"/>
+                <w:rStyle w:val="Hipervnculo"/>
                 <w:noProof/>
                 <w:lang w:val="en-US"/>
               </w:rPr>
@@ -3016,7 +3379,7 @@
             </w:r>
             <w:r>
               <w:rPr>
-                <w:rStyle w:val="Hyperlink"/>
+                <w:rStyle w:val="Hipervnculo"/>
                 <w:noProof/>
                 <w:lang w:val="en-US"/>
               </w:rPr>
@@ -3074,7 +3437,7 @@
         </w:p>
         <w:p>
           <w:pPr>
-            <w:pStyle w:val="TOC3"/>
+            <w:pStyle w:val="TDC3"/>
             <w:tabs>
               <w:tab w:val="left" w:pos="1320"/>
               <w:tab w:val="right" w:leader="dot" w:pos="9016"/>
@@ -3088,7 +3451,7 @@
           <w:hyperlink w:anchor="_Toc373757888" w:history="1">
             <w:r>
               <w:rPr>
-                <w:rStyle w:val="Hyperlink"/>
+                <w:rStyle w:val="Hipervnculo"/>
                 <w:noProof/>
                 <w:lang w:val="en-US"/>
               </w:rPr>
@@ -3104,7 +3467,7 @@
             </w:r>
             <w:r>
               <w:rPr>
-                <w:rStyle w:val="Hyperlink"/>
+                <w:rStyle w:val="Hipervnculo"/>
                 <w:noProof/>
                 <w:lang w:val="en-US"/>
               </w:rPr>
@@ -3162,7 +3525,7 @@
         </w:p>
         <w:p>
           <w:pPr>
-            <w:pStyle w:val="TOC2"/>
+            <w:pStyle w:val="TDC2"/>
             <w:tabs>
               <w:tab w:val="left" w:pos="880"/>
               <w:tab w:val="right" w:leader="dot" w:pos="9016"/>
@@ -3176,7 +3539,7 @@
           <w:hyperlink w:anchor="_Toc373757889" w:history="1">
             <w:r>
               <w:rPr>
-                <w:rStyle w:val="Hyperlink"/>
+                <w:rStyle w:val="Hipervnculo"/>
                 <w:noProof/>
                 <w:lang w:val="en-US"/>
               </w:rPr>
@@ -3192,7 +3555,7 @@
             </w:r>
             <w:r>
               <w:rPr>
-                <w:rStyle w:val="Hyperlink"/>
+                <w:rStyle w:val="Hipervnculo"/>
                 <w:noProof/>
                 <w:lang w:val="en-US"/>
               </w:rPr>
@@ -3274,7 +3637,7 @@
     </w:p>
     <w:p>
       <w:pPr>
-        <w:pStyle w:val="Heading1"/>
+        <w:pStyle w:val="Ttulo1"/>
         <w:numPr>
           <w:ilvl w:val="0"/>
           <w:numId w:val="1"/>
@@ -3283,18 +3646,18 @@
           <w:lang w:val="en-US"/>
         </w:rPr>
       </w:pPr>
-      <w:bookmarkStart w:id="1" w:name="_Toc373757858"/>
+      <w:bookmarkStart w:id="0" w:name="_Toc373757858"/>
       <w:r>
         <w:rPr>
           <w:lang w:val="en-US"/>
         </w:rPr>
         <w:t>Introduction</w:t>
       </w:r>
-      <w:bookmarkEnd w:id="1"/>
+      <w:bookmarkEnd w:id="0"/>
     </w:p>
     <w:p>
       <w:pPr>
-        <w:pStyle w:val="Heading2"/>
+        <w:pStyle w:val="Ttulo2"/>
         <w:numPr>
           <w:ilvl w:val="0"/>
           <w:numId w:val="2"/>
@@ -3303,14 +3666,14 @@
           <w:lang w:val="en-US"/>
         </w:rPr>
       </w:pPr>
-      <w:bookmarkStart w:id="2" w:name="_Toc373757859"/>
+      <w:bookmarkStart w:id="1" w:name="_Toc373757859"/>
       <w:r>
         <w:rPr>
           <w:lang w:val="en-US"/>
         </w:rPr>
         <w:t>Purpose</w:t>
       </w:r>
-      <w:bookmarkEnd w:id="2"/>
+      <w:bookmarkEnd w:id="1"/>
     </w:p>
     <w:p>
       <w:pPr>
@@ -3525,7 +3888,21 @@
     </w:p>
     <w:p>
       <w:pPr>
-        <w:pStyle w:val="Heading2"/>
+        <w:rPr>
+          <w:lang w:val="en-US"/>
+        </w:rPr>
+      </w:pPr>
+    </w:p>
+    <w:p>
+      <w:pPr>
+        <w:rPr>
+          <w:lang w:val="en-US"/>
+        </w:rPr>
+      </w:pPr>
+    </w:p>
+    <w:p>
+      <w:pPr>
+        <w:pStyle w:val="Ttulo2"/>
         <w:numPr>
           <w:ilvl w:val="0"/>
           <w:numId w:val="2"/>
@@ -3534,14 +3911,14 @@
           <w:lang w:val="en-US"/>
         </w:rPr>
       </w:pPr>
-      <w:bookmarkStart w:id="3" w:name="_Toc373757860"/>
+      <w:bookmarkStart w:id="2" w:name="_Toc373757860"/>
       <w:r>
         <w:rPr>
           <w:lang w:val="en-US"/>
         </w:rPr>
         <w:t>Scope</w:t>
       </w:r>
-      <w:bookmarkEnd w:id="3"/>
+      <w:bookmarkEnd w:id="2"/>
     </w:p>
     <w:p>
       <w:pPr>
@@ -3668,7 +4045,15 @@
         <w:rPr>
           <w:lang w:val="en-US"/>
         </w:rPr>
-        <w:t xml:space="preserve">ecause there are many ways of </w:t>
+        <w:t xml:space="preserve">ecause </w:t>
+      </w:r>
+      <w:bookmarkStart w:id="3" w:name="_GoBack"/>
+      <w:bookmarkEnd w:id="3"/>
+      <w:r>
+        <w:rPr>
+          <w:lang w:val="en-US"/>
+        </w:rPr>
+        <w:t xml:space="preserve">there are many ways of </w:t>
       </w:r>
       <w:r>
         <w:rPr>
@@ -3721,7 +4106,7 @@
     </w:p>
     <w:p>
       <w:pPr>
-        <w:pStyle w:val="ListParagraph"/>
+        <w:pStyle w:val="Prrafodelista"/>
         <w:numPr>
           <w:ilvl w:val="0"/>
           <w:numId w:val="7"/>
@@ -3739,7 +4124,7 @@
     </w:p>
     <w:p>
       <w:pPr>
-        <w:pStyle w:val="ListParagraph"/>
+        <w:pStyle w:val="Prrafodelista"/>
         <w:numPr>
           <w:ilvl w:val="0"/>
           <w:numId w:val="7"/>
@@ -3757,7 +4142,7 @@
     </w:p>
     <w:p>
       <w:pPr>
-        <w:pStyle w:val="ListParagraph"/>
+        <w:pStyle w:val="Prrafodelista"/>
         <w:numPr>
           <w:ilvl w:val="0"/>
           <w:numId w:val="7"/>
@@ -3775,7 +4160,7 @@
     </w:p>
     <w:p>
       <w:pPr>
-        <w:pStyle w:val="ListParagraph"/>
+        <w:pStyle w:val="Prrafodelista"/>
         <w:numPr>
           <w:ilvl w:val="0"/>
           <w:numId w:val="7"/>
@@ -3799,7 +4184,7 @@
     </w:p>
     <w:p>
       <w:pPr>
-        <w:pStyle w:val="ListParagraph"/>
+        <w:pStyle w:val="Prrafodelista"/>
         <w:numPr>
           <w:ilvl w:val="0"/>
           <w:numId w:val="7"/>
@@ -3817,7 +4202,7 @@
     </w:p>
     <w:p>
       <w:pPr>
-        <w:pStyle w:val="ListParagraph"/>
+        <w:pStyle w:val="Prrafodelista"/>
         <w:numPr>
           <w:ilvl w:val="0"/>
           <w:numId w:val="7"/>
@@ -3947,7 +4332,7 @@
     </w:p>
     <w:p>
       <w:pPr>
-        <w:pStyle w:val="ListParagraph"/>
+        <w:pStyle w:val="Prrafodelista"/>
         <w:numPr>
           <w:ilvl w:val="0"/>
           <w:numId w:val="5"/>
@@ -3971,7 +4356,7 @@
     </w:p>
     <w:p>
       <w:pPr>
-        <w:pStyle w:val="ListParagraph"/>
+        <w:pStyle w:val="Prrafodelista"/>
         <w:numPr>
           <w:ilvl w:val="0"/>
           <w:numId w:val="5"/>
@@ -4013,7 +4398,7 @@
     </w:p>
     <w:p>
       <w:pPr>
-        <w:pStyle w:val="ListParagraph"/>
+        <w:pStyle w:val="Prrafodelista"/>
         <w:numPr>
           <w:ilvl w:val="0"/>
           <w:numId w:val="5"/>
@@ -4026,6 +4411,7 @@
         <w:rPr>
           <w:lang w:val="en-US"/>
         </w:rPr>
+        <w:lastRenderedPageBreak/>
         <w:t xml:space="preserve">Create </w:t>
       </w:r>
       <w:r>
@@ -4049,7 +4435,7 @@
     </w:p>
     <w:p>
       <w:pPr>
-        <w:pStyle w:val="ListParagraph"/>
+        <w:pStyle w:val="Prrafodelista"/>
         <w:numPr>
           <w:ilvl w:val="0"/>
           <w:numId w:val="5"/>
@@ -4067,7 +4453,7 @@
     </w:p>
     <w:p>
       <w:pPr>
-        <w:pStyle w:val="ListParagraph"/>
+        <w:pStyle w:val="Prrafodelista"/>
         <w:numPr>
           <w:ilvl w:val="0"/>
           <w:numId w:val="5"/>
@@ -4103,7 +4489,7 @@
     </w:p>
     <w:p>
       <w:pPr>
-        <w:pStyle w:val="ListParagraph"/>
+        <w:pStyle w:val="Prrafodelista"/>
         <w:numPr>
           <w:ilvl w:val="0"/>
           <w:numId w:val="5"/>
@@ -4116,7 +4502,6 @@
         <w:rPr>
           <w:lang w:val="en-US"/>
         </w:rPr>
-        <w:lastRenderedPageBreak/>
         <w:t>Fix error or s</w:t>
       </w:r>
       <w:r>
@@ -4147,7 +4532,7 @@
     </w:p>
     <w:p>
       <w:pPr>
-        <w:pStyle w:val="ListParagraph"/>
+        <w:pStyle w:val="Prrafodelista"/>
         <w:numPr>
           <w:ilvl w:val="0"/>
           <w:numId w:val="6"/>
@@ -4177,7 +4562,7 @@
     </w:p>
     <w:p>
       <w:pPr>
-        <w:pStyle w:val="ListParagraph"/>
+        <w:pStyle w:val="Prrafodelista"/>
         <w:numPr>
           <w:ilvl w:val="0"/>
           <w:numId w:val="6"/>
@@ -4195,7 +4580,7 @@
     </w:p>
     <w:p>
       <w:pPr>
-        <w:pStyle w:val="ListParagraph"/>
+        <w:pStyle w:val="Prrafodelista"/>
         <w:numPr>
           <w:ilvl w:val="0"/>
           <w:numId w:val="6"/>
@@ -4213,7 +4598,7 @@
     </w:p>
     <w:p>
       <w:pPr>
-        <w:pStyle w:val="Heading2"/>
+        <w:pStyle w:val="Ttulo2"/>
         <w:numPr>
           <w:ilvl w:val="0"/>
           <w:numId w:val="2"/>
@@ -4233,7 +4618,7 @@
     </w:p>
     <w:tbl>
       <w:tblPr>
-        <w:tblStyle w:val="TableGrid"/>
+        <w:tblStyle w:val="Tablaconcuadrcula"/>
         <w:tblW w:w="0" w:type="auto"/>
         <w:tblLook w:val="04A0" w:firstRow="1" w:lastRow="0" w:firstColumn="1" w:lastColumn="0" w:noHBand="0" w:noVBand="1"/>
       </w:tblPr>
@@ -4638,10 +5023,7 @@
               <w:t>. (</w:t>
             </w:r>
             <w:r>
-              <w:t>1 MB = 1000000 bytes</w:t>
-            </w:r>
-            <w:r>
-              <w:t>)</w:t>
+              <w:t>1 MB = 1000000 bytes)</w:t>
             </w:r>
           </w:p>
         </w:tc>
@@ -4803,6 +5185,7 @@
               <w:rPr>
                 <w:lang w:val="en-US"/>
               </w:rPr>
+              <w:lastRenderedPageBreak/>
               <w:t>Widget Toolkit</w:t>
             </w:r>
           </w:p>
@@ -4827,14 +5210,7 @@
               <w:rPr>
                 <w:lang w:val="en-US"/>
               </w:rPr>
-              <w:t xml:space="preserve">et of widgets for use in designing applications with graphical user interfaces (GUIs). The toolkit itself is a piece of software which is usually built on the top of an operating system, windowing system, or window </w:t>
-            </w:r>
-            <w:r>
-              <w:rPr>
-                <w:lang w:val="en-US"/>
-              </w:rPr>
-              <w:lastRenderedPageBreak/>
-              <w:t>manager and provides programs with an application programming interface (API), allowing them to make use of widgets.</w:t>
+              <w:t>et of widgets for use in designing applications with graphical user interfaces (GUIs). The toolkit itself is a piece of software which is usually built on the top of an operating system, windowing system, or window manager and provides programs with an application programming interface (API), allowing them to make use of widgets.</w:t>
             </w:r>
           </w:p>
         </w:tc>
@@ -4855,7 +5231,6 @@
               <w:rPr>
                 <w:lang w:val="en-US"/>
               </w:rPr>
-              <w:lastRenderedPageBreak/>
               <w:t>Java</w:t>
             </w:r>
           </w:p>
@@ -5478,7 +5853,7 @@
     </w:tbl>
     <w:p>
       <w:pPr>
-        <w:pStyle w:val="Heading2"/>
+        <w:pStyle w:val="Ttulo2"/>
         <w:numPr>
           <w:ilvl w:val="0"/>
           <w:numId w:val="2"/>
@@ -5492,6 +5867,7 @@
         <w:rPr>
           <w:lang w:val="en-US"/>
         </w:rPr>
+        <w:lastRenderedPageBreak/>
         <w:t>References</w:t>
       </w:r>
       <w:bookmarkEnd w:id="5"/>
@@ -5548,7 +5924,6 @@
         <w:rPr>
           <w:lang w:val="en-US"/>
         </w:rPr>
-        <w:lastRenderedPageBreak/>
         <w:t>Oracle.</w:t>
       </w:r>
       <w:proofErr w:type="gramEnd"/>
@@ -5643,7 +6018,7 @@
       </w:r>
       <w:r>
         <w:rPr>
-          <w:rStyle w:val="Heading1Char"/>
+          <w:rStyle w:val="Ttulo1Car"/>
           <w:i/>
           <w:iCs/>
           <w:lang w:val="en-US"/>
@@ -5674,9 +6049,11 @@
         </w:rPr>
         <w:t xml:space="preserve"> </w:t>
       </w:r>
+      <w:proofErr w:type="gramStart"/>
       <w:r>
         <w:rPr>
           <w:rStyle w:val="citation"/>
+          <w:lang w:val="en-US"/>
         </w:rPr>
         <w:t xml:space="preserve">Oxford </w:t>
       </w:r>
@@ -5690,6 +6067,7 @@
       <w:r>
         <w:rPr>
           <w:rStyle w:val="citation"/>
+          <w:lang w:val="en-US"/>
         </w:rPr>
         <w:t xml:space="preserve"> </w:t>
       </w:r>
@@ -5698,14 +6076,15 @@
           <w:rStyle w:val="citation"/>
           <w:lang w:val="en-US"/>
         </w:rPr>
-        <w:t>Press</w:t>
-      </w:r>
+        <w:t>Press.</w:t>
+      </w:r>
+      <w:proofErr w:type="gramEnd"/>
       <w:r>
         <w:rPr>
           <w:rStyle w:val="citation"/>
           <w:lang w:val="en-US"/>
         </w:rPr>
-        <w:t xml:space="preserve">. Available: http://www.oed.com. </w:t>
+        <w:t xml:space="preserve"> Available: http://www.oed.com. </w:t>
       </w:r>
       <w:r>
         <w:rPr>
@@ -5717,7 +6096,7 @@
     </w:p>
     <w:p>
       <w:pPr>
-        <w:pStyle w:val="Heading2"/>
+        <w:pStyle w:val="Ttulo2"/>
         <w:numPr>
           <w:ilvl w:val="0"/>
           <w:numId w:val="2"/>
@@ -5799,7 +6178,7 @@
     </w:p>
     <w:p>
       <w:pPr>
-        <w:pStyle w:val="Heading1"/>
+        <w:pStyle w:val="Ttulo1"/>
         <w:numPr>
           <w:ilvl w:val="0"/>
           <w:numId w:val="1"/>
@@ -5937,7 +6316,7 @@
     </w:p>
     <w:p>
       <w:pPr>
-        <w:pStyle w:val="Heading2"/>
+        <w:pStyle w:val="Ttulo2"/>
         <w:numPr>
           <w:ilvl w:val="0"/>
           <w:numId w:val="4"/>
@@ -5994,7 +6373,7 @@
     </w:p>
     <w:p>
       <w:pPr>
-        <w:pStyle w:val="Heading3"/>
+        <w:pStyle w:val="Ttulo3"/>
         <w:numPr>
           <w:ilvl w:val="2"/>
           <w:numId w:val="1"/>
@@ -6040,7 +6419,14 @@
         <w:rPr>
           <w:lang w:val="en-US"/>
         </w:rPr>
-        <w:t xml:space="preserve"> the user interface and the software interface</w:t>
+        <w:t xml:space="preserve"> the </w:t>
+      </w:r>
+      <w:r>
+        <w:rPr>
+          <w:lang w:val="en-US"/>
+        </w:rPr>
+        <w:lastRenderedPageBreak/>
+        <w:t>user interface and the software interface</w:t>
       </w:r>
       <w:r>
         <w:rPr>
@@ -6066,7 +6452,6 @@
           <w:u w:val="single"/>
           <w:lang w:val="en-US"/>
         </w:rPr>
-        <w:lastRenderedPageBreak/>
         <w:t>G</w:t>
       </w:r>
       <w:r>
@@ -6244,7 +6629,7 @@
     </w:p>
     <w:p>
       <w:pPr>
-        <w:pStyle w:val="Heading3"/>
+        <w:pStyle w:val="Ttulo3"/>
         <w:numPr>
           <w:ilvl w:val="2"/>
           <w:numId w:val="1"/>
@@ -6291,7 +6676,7 @@
                     </pic:cNvPicPr>
                   </pic:nvPicPr>
                   <pic:blipFill>
-                    <a:blip r:embed="rId8">
+                    <a:blip r:embed="rId10">
                       <a:extLst>
                         <a:ext uri="{28A0092B-C50C-407E-A947-70E740481C1C}">
                           <a14:useLocalDpi xmlns:a14="http://schemas.microsoft.com/office/drawing/2010/main" val="0"/>
@@ -6377,7 +6762,7 @@
                     </pic:cNvPicPr>
                   </pic:nvPicPr>
                   <pic:blipFill>
-                    <a:blip r:embed="rId9">
+                    <a:blip r:embed="rId11">
                       <a:extLst>
                         <a:ext uri="{28A0092B-C50C-407E-A947-70E740481C1C}">
                           <a14:useLocalDpi xmlns:a14="http://schemas.microsoft.com/office/drawing/2010/main" val="0"/>
@@ -6461,7 +6846,14 @@
         <w:rPr>
           <w:lang w:val="en-US"/>
         </w:rPr>
-        <w:t xml:space="preserve"> is scheduled to resolve this problem). If the option selected when asked to use a template is ‘No’, then the same window with a list of charts will appear but the chart and all its options will be already selected. This last window also has two buttons, one to save the chart and another to save the chart and the options used as new</w:t>
+        <w:t xml:space="preserve"> is scheduled to resolve this problem). If the option selected when asked to use a template is ‘No’, then the same window with a list of charts will appear but the chart </w:t>
+      </w:r>
+      <w:r>
+        <w:rPr>
+          <w:lang w:val="en-US"/>
+        </w:rPr>
+        <w:lastRenderedPageBreak/>
+        <w:t>and all its options will be already selected. This last window also has two buttons, one to save the chart and another to save the chart and the options used as new</w:t>
       </w:r>
       <w:r>
         <w:rPr>
@@ -6481,7 +6873,6 @@
           <w:noProof/>
           <w:lang w:val="en-US"/>
         </w:rPr>
-        <w:lastRenderedPageBreak/>
         <w:drawing>
           <wp:inline distT="0" distB="0" distL="0" distR="0" wp14:anchorId="12215B69" wp14:editId="24BC74E2">
             <wp:extent cx="4699635" cy="3519170"/>
@@ -6500,7 +6891,7 @@
                     </pic:cNvPicPr>
                   </pic:nvPicPr>
                   <pic:blipFill>
-                    <a:blip r:embed="rId10">
+                    <a:blip r:embed="rId12">
                       <a:extLst>
                         <a:ext uri="{28A0092B-C50C-407E-A947-70E740481C1C}">
                           <a14:useLocalDpi xmlns:a14="http://schemas.microsoft.com/office/drawing/2010/main" val="0"/>
@@ -6608,7 +6999,7 @@
     </w:p>
     <w:p>
       <w:pPr>
-        <w:pStyle w:val="Heading3"/>
+        <w:pStyle w:val="Ttulo3"/>
         <w:numPr>
           <w:ilvl w:val="2"/>
           <w:numId w:val="1"/>
@@ -6659,7 +7050,7 @@
     </w:p>
     <w:p>
       <w:pPr>
-        <w:pStyle w:val="ListParagraph"/>
+        <w:pStyle w:val="Prrafodelista"/>
         <w:numPr>
           <w:ilvl w:val="0"/>
           <w:numId w:val="6"/>
@@ -6689,7 +7080,7 @@
     </w:p>
     <w:p>
       <w:pPr>
-        <w:pStyle w:val="ListParagraph"/>
+        <w:pStyle w:val="Prrafodelista"/>
         <w:numPr>
           <w:ilvl w:val="0"/>
           <w:numId w:val="6"/>
@@ -6719,7 +7110,7 @@
     </w:p>
     <w:p>
       <w:pPr>
-        <w:pStyle w:val="ListParagraph"/>
+        <w:pStyle w:val="Prrafodelista"/>
         <w:numPr>
           <w:ilvl w:val="0"/>
           <w:numId w:val="6"/>
@@ -6737,7 +7128,7 @@
     </w:p>
     <w:p>
       <w:pPr>
-        <w:pStyle w:val="ListParagraph"/>
+        <w:pStyle w:val="Prrafodelista"/>
         <w:numPr>
           <w:ilvl w:val="0"/>
           <w:numId w:val="6"/>
@@ -6755,7 +7146,7 @@
     </w:p>
     <w:p>
       <w:pPr>
-        <w:pStyle w:val="Heading3"/>
+        <w:pStyle w:val="Ttulo3"/>
         <w:numPr>
           <w:ilvl w:val="2"/>
           <w:numId w:val="1"/>
@@ -6812,7 +7203,7 @@
     </w:p>
     <w:p>
       <w:pPr>
-        <w:pStyle w:val="ListParagraph"/>
+        <w:pStyle w:val="Prrafodelista"/>
         <w:numPr>
           <w:ilvl w:val="0"/>
           <w:numId w:val="6"/>
@@ -6827,10 +7218,10 @@
         </w:rPr>
         <w:t xml:space="preserve">Java SE runtime environment 7u45 available at </w:t>
       </w:r>
-      <w:hyperlink r:id="rId11" w:history="1">
+      <w:hyperlink r:id="rId13" w:history="1">
         <w:r>
           <w:rPr>
-            <w:rStyle w:val="Hyperlink"/>
+            <w:rStyle w:val="Hipervnculo"/>
             <w:lang w:val="en-US"/>
           </w:rPr>
           <w:t>http://www.oracle.com/technetwork/java/javase/downloads/jre7-downloads-1880261.html</w:t>
@@ -6845,7 +7236,7 @@
     </w:p>
     <w:p>
       <w:pPr>
-        <w:pStyle w:val="ListParagraph"/>
+        <w:pStyle w:val="Prrafodelista"/>
         <w:numPr>
           <w:ilvl w:val="0"/>
           <w:numId w:val="6"/>
@@ -6882,10 +7273,10 @@
         </w:rPr>
         <w:t xml:space="preserve"> at </w:t>
       </w:r>
-      <w:hyperlink r:id="rId12" w:history="1">
+      <w:hyperlink r:id="rId14" w:history="1">
         <w:r>
           <w:rPr>
-            <w:rStyle w:val="Hyperlink"/>
+            <w:rStyle w:val="Hipervnculo"/>
             <w:lang w:val="en-US"/>
           </w:rPr>
           <w:t>http://sourceforge.net/projects/opencsv/</w:t>
@@ -6894,7 +7285,7 @@
     </w:p>
     <w:p>
       <w:pPr>
-        <w:pStyle w:val="ListParagraph"/>
+        <w:pStyle w:val="Prrafodelista"/>
         <w:numPr>
           <w:ilvl w:val="0"/>
           <w:numId w:val="6"/>
@@ -6931,10 +7322,10 @@
         </w:rPr>
         <w:t xml:space="preserve"> at </w:t>
       </w:r>
-      <w:hyperlink r:id="rId13" w:history="1">
+      <w:hyperlink r:id="rId15" w:history="1">
         <w:r>
           <w:rPr>
-            <w:rStyle w:val="Hyperlink"/>
+            <w:rStyle w:val="Hipervnculo"/>
             <w:lang w:val="en-US"/>
           </w:rPr>
           <w:t>http://sourceforge.net/projects/jfreechart/files/</w:t>
@@ -6943,7 +7334,7 @@
     </w:p>
     <w:p>
       <w:pPr>
-        <w:pStyle w:val="Heading3"/>
+        <w:pStyle w:val="Ttulo3"/>
         <w:numPr>
           <w:ilvl w:val="2"/>
           <w:numId w:val="1"/>
@@ -6957,6 +7348,7 @@
         <w:rPr>
           <w:lang w:val="en-US"/>
         </w:rPr>
+        <w:lastRenderedPageBreak/>
         <w:t>Memory</w:t>
       </w:r>
       <w:bookmarkEnd w:id="13"/>
@@ -6976,7 +7368,7 @@
     </w:p>
     <w:p>
       <w:pPr>
-        <w:pStyle w:val="Heading3"/>
+        <w:pStyle w:val="Ttulo3"/>
         <w:numPr>
           <w:ilvl w:val="2"/>
           <w:numId w:val="1"/>
@@ -6990,7 +7382,6 @@
         <w:rPr>
           <w:lang w:val="en-US"/>
         </w:rPr>
-        <w:lastRenderedPageBreak/>
         <w:t>Site Adaptation Requirements</w:t>
       </w:r>
       <w:bookmarkEnd w:id="14"/>
@@ -7043,7 +7434,7 @@
     </w:p>
     <w:p>
       <w:pPr>
-        <w:pStyle w:val="Heading2"/>
+        <w:pStyle w:val="Ttulo2"/>
         <w:numPr>
           <w:ilvl w:val="0"/>
           <w:numId w:val="4"/>
@@ -7082,7 +7473,7 @@
     </w:p>
     <w:p>
       <w:pPr>
-        <w:pStyle w:val="ListParagraph"/>
+        <w:pStyle w:val="Prrafodelista"/>
         <w:numPr>
           <w:ilvl w:val="0"/>
           <w:numId w:val="6"/>
@@ -7100,7 +7491,7 @@
     </w:p>
     <w:p>
       <w:pPr>
-        <w:pStyle w:val="ListParagraph"/>
+        <w:pStyle w:val="Prrafodelista"/>
         <w:numPr>
           <w:ilvl w:val="0"/>
           <w:numId w:val="6"/>
@@ -7118,7 +7509,7 @@
     </w:p>
     <w:p>
       <w:pPr>
-        <w:pStyle w:val="ListParagraph"/>
+        <w:pStyle w:val="Prrafodelista"/>
         <w:numPr>
           <w:ilvl w:val="0"/>
           <w:numId w:val="6"/>
@@ -7160,7 +7551,7 @@
     </w:p>
     <w:p>
       <w:pPr>
-        <w:pStyle w:val="ListParagraph"/>
+        <w:pStyle w:val="Prrafodelista"/>
         <w:numPr>
           <w:ilvl w:val="0"/>
           <w:numId w:val="6"/>
@@ -7178,7 +7569,7 @@
     </w:p>
     <w:p>
       <w:pPr>
-        <w:pStyle w:val="ListParagraph"/>
+        <w:pStyle w:val="Prrafodelista"/>
         <w:numPr>
           <w:ilvl w:val="0"/>
           <w:numId w:val="6"/>
@@ -7196,7 +7587,7 @@
     </w:p>
     <w:p>
       <w:pPr>
-        <w:pStyle w:val="ListParagraph"/>
+        <w:pStyle w:val="Prrafodelista"/>
         <w:numPr>
           <w:ilvl w:val="0"/>
           <w:numId w:val="6"/>
@@ -7214,7 +7605,7 @@
     </w:p>
     <w:p>
       <w:pPr>
-        <w:pStyle w:val="ListParagraph"/>
+        <w:pStyle w:val="Prrafodelista"/>
         <w:numPr>
           <w:ilvl w:val="0"/>
           <w:numId w:val="6"/>
@@ -7257,7 +7648,7 @@
                     <pic:cNvPicPr/>
                   </pic:nvPicPr>
                   <pic:blipFill>
-                    <a:blip r:embed="rId14">
+                    <a:blip r:embed="rId16">
                       <a:extLst>
                         <a:ext uri="{28A0092B-C50C-407E-A947-70E740481C1C}">
                           <a14:useLocalDpi xmlns:a14="http://schemas.microsoft.com/office/drawing/2010/main" val="0"/>
@@ -7299,7 +7690,7 @@
     </w:p>
     <w:p>
       <w:pPr>
-        <w:pStyle w:val="Heading2"/>
+        <w:pStyle w:val="Ttulo2"/>
         <w:numPr>
           <w:ilvl w:val="0"/>
           <w:numId w:val="4"/>
@@ -7369,7 +7760,7 @@
     </w:p>
     <w:p>
       <w:pPr>
-        <w:pStyle w:val="Heading2"/>
+        <w:pStyle w:val="Ttulo2"/>
         <w:numPr>
           <w:ilvl w:val="0"/>
           <w:numId w:val="4"/>
@@ -7474,7 +7865,7 @@
     </w:p>
     <w:p>
       <w:pPr>
-        <w:pStyle w:val="Heading2"/>
+        <w:pStyle w:val="Ttulo2"/>
         <w:numPr>
           <w:ilvl w:val="0"/>
           <w:numId w:val="4"/>
@@ -7507,7 +7898,7 @@
     </w:p>
     <w:p>
       <w:pPr>
-        <w:pStyle w:val="Heading1"/>
+        <w:pStyle w:val="Ttulo1"/>
         <w:numPr>
           <w:ilvl w:val="0"/>
           <w:numId w:val="1"/>
@@ -7527,7 +7918,7 @@
     </w:p>
     <w:p>
       <w:pPr>
-        <w:pStyle w:val="Heading2"/>
+        <w:pStyle w:val="Ttulo2"/>
         <w:numPr>
           <w:ilvl w:val="1"/>
           <w:numId w:val="1"/>
@@ -7547,7 +7938,7 @@
     </w:p>
     <w:tbl>
       <w:tblPr>
-        <w:tblStyle w:val="LightShading"/>
+        <w:tblStyle w:val="Sombreadoclaro"/>
         <w:tblW w:w="0" w:type="auto"/>
         <w:tblLook w:val="04A0" w:firstRow="1" w:lastRow="0" w:firstColumn="1" w:lastColumn="0" w:noHBand="0" w:noVBand="1"/>
       </w:tblPr>
@@ -8006,7 +8397,7 @@
     </w:p>
     <w:p>
       <w:pPr>
-        <w:pStyle w:val="Heading2"/>
+        <w:pStyle w:val="Ttulo2"/>
         <w:numPr>
           <w:ilvl w:val="1"/>
           <w:numId w:val="1"/>
@@ -8054,7 +8445,7 @@
     </w:p>
     <w:p>
       <w:pPr>
-        <w:pStyle w:val="ListParagraph"/>
+        <w:pStyle w:val="Prrafodelista"/>
         <w:numPr>
           <w:ilvl w:val="0"/>
           <w:numId w:val="6"/>
@@ -8074,7 +8465,7 @@
     </w:p>
     <w:p>
       <w:pPr>
-        <w:pStyle w:val="ListParagraph"/>
+        <w:pStyle w:val="Prrafodelista"/>
         <w:numPr>
           <w:ilvl w:val="0"/>
           <w:numId w:val="6"/>
@@ -8105,7 +8496,7 @@
     </w:p>
     <w:tbl>
       <w:tblPr>
-        <w:tblStyle w:val="TableGrid"/>
+        <w:tblStyle w:val="Tablaconcuadrcula"/>
         <w:tblW w:w="0" w:type="auto"/>
         <w:tblLook w:val="04A0" w:firstRow="1" w:lastRow="0" w:firstColumn="1" w:lastColumn="0" w:noHBand="0" w:noVBand="1"/>
       </w:tblPr>
@@ -9491,7 +9882,7 @@
     </w:p>
     <w:p>
       <w:pPr>
-        <w:pStyle w:val="ListParagraph"/>
+        <w:pStyle w:val="Prrafodelista"/>
         <w:numPr>
           <w:ilvl w:val="0"/>
           <w:numId w:val="6"/>
@@ -9511,7 +9902,7 @@
     </w:p>
     <w:p>
       <w:pPr>
-        <w:pStyle w:val="ListParagraph"/>
+        <w:pStyle w:val="Prrafodelista"/>
         <w:numPr>
           <w:ilvl w:val="0"/>
           <w:numId w:val="6"/>
@@ -9548,7 +9939,7 @@
     </w:p>
     <w:tbl>
       <w:tblPr>
-        <w:tblStyle w:val="TableGrid"/>
+        <w:tblStyle w:val="Tablaconcuadrcula"/>
         <w:tblW w:w="0" w:type="auto"/>
         <w:tblLook w:val="04A0" w:firstRow="1" w:lastRow="0" w:firstColumn="1" w:lastColumn="0" w:noHBand="0" w:noVBand="1"/>
       </w:tblPr>
@@ -10537,7 +10928,7 @@
     </w:p>
     <w:p>
       <w:pPr>
-        <w:pStyle w:val="ListParagraph"/>
+        <w:pStyle w:val="Prrafodelista"/>
         <w:numPr>
           <w:ilvl w:val="0"/>
           <w:numId w:val="6"/>
@@ -10570,7 +10961,7 @@
     </w:p>
     <w:p>
       <w:pPr>
-        <w:pStyle w:val="ListParagraph"/>
+        <w:pStyle w:val="Prrafodelista"/>
         <w:numPr>
           <w:ilvl w:val="0"/>
           <w:numId w:val="6"/>
@@ -10588,7 +10979,7 @@
     </w:p>
     <w:p>
       <w:pPr>
-        <w:pStyle w:val="ListParagraph"/>
+        <w:pStyle w:val="Prrafodelista"/>
         <w:numPr>
           <w:ilvl w:val="0"/>
           <w:numId w:val="6"/>
@@ -10619,7 +11010,7 @@
     </w:p>
     <w:tbl>
       <w:tblPr>
-        <w:tblStyle w:val="TableGrid"/>
+        <w:tblStyle w:val="Tablaconcuadrcula"/>
         <w:tblW w:w="0" w:type="auto"/>
         <w:tblLook w:val="04A0" w:firstRow="1" w:lastRow="0" w:firstColumn="1" w:lastColumn="0" w:noHBand="0" w:noVBand="1"/>
       </w:tblPr>
@@ -11126,7 +11517,7 @@
     </w:p>
     <w:p>
       <w:pPr>
-        <w:pStyle w:val="ListParagraph"/>
+        <w:pStyle w:val="Prrafodelista"/>
         <w:numPr>
           <w:ilvl w:val="0"/>
           <w:numId w:val="6"/>
@@ -11159,7 +11550,7 @@
     </w:p>
     <w:tbl>
       <w:tblPr>
-        <w:tblStyle w:val="TableGrid"/>
+        <w:tblStyle w:val="Tablaconcuadrcula"/>
         <w:tblW w:w="0" w:type="auto"/>
         <w:tblLook w:val="04A0" w:firstRow="1" w:lastRow="0" w:firstColumn="1" w:lastColumn="0" w:noHBand="0" w:noVBand="1"/>
       </w:tblPr>
@@ -11463,7 +11854,7 @@
     </w:p>
     <w:p>
       <w:pPr>
-        <w:pStyle w:val="ListParagraph"/>
+        <w:pStyle w:val="Prrafodelista"/>
         <w:numPr>
           <w:ilvl w:val="0"/>
           <w:numId w:val="6"/>
@@ -11496,7 +11887,7 @@
     </w:p>
     <w:p>
       <w:pPr>
-        <w:pStyle w:val="ListParagraph"/>
+        <w:pStyle w:val="Prrafodelista"/>
         <w:numPr>
           <w:ilvl w:val="0"/>
           <w:numId w:val="6"/>
@@ -11528,7 +11919,7 @@
     </w:p>
     <w:tbl>
       <w:tblPr>
-        <w:tblStyle w:val="TableGrid"/>
+        <w:tblStyle w:val="Tablaconcuadrcula"/>
         <w:tblW w:w="0" w:type="auto"/>
         <w:tblLook w:val="04A0" w:firstRow="1" w:lastRow="0" w:firstColumn="1" w:lastColumn="0" w:noHBand="0" w:noVBand="1"/>
       </w:tblPr>
@@ -11984,7 +12375,7 @@
     </w:p>
     <w:p>
       <w:pPr>
-        <w:pStyle w:val="ListParagraph"/>
+        <w:pStyle w:val="Prrafodelista"/>
         <w:numPr>
           <w:ilvl w:val="0"/>
           <w:numId w:val="6"/>
@@ -12004,7 +12395,7 @@
     </w:p>
     <w:p>
       <w:pPr>
-        <w:pStyle w:val="ListParagraph"/>
+        <w:pStyle w:val="Prrafodelista"/>
         <w:numPr>
           <w:ilvl w:val="0"/>
           <w:numId w:val="6"/>
@@ -12035,7 +12426,7 @@
     </w:p>
     <w:tbl>
       <w:tblPr>
-        <w:tblStyle w:val="TableGrid"/>
+        <w:tblStyle w:val="Tablaconcuadrcula"/>
         <w:tblW w:w="0" w:type="auto"/>
         <w:tblLook w:val="04A0" w:firstRow="1" w:lastRow="0" w:firstColumn="1" w:lastColumn="0" w:noHBand="0" w:noVBand="1"/>
       </w:tblPr>
@@ -12444,7 +12835,7 @@
     </w:p>
     <w:p>
       <w:pPr>
-        <w:pStyle w:val="ListParagraph"/>
+        <w:pStyle w:val="Prrafodelista"/>
         <w:numPr>
           <w:ilvl w:val="0"/>
           <w:numId w:val="6"/>
@@ -12462,7 +12853,7 @@
     </w:p>
     <w:p>
       <w:pPr>
-        <w:pStyle w:val="ListParagraph"/>
+        <w:pStyle w:val="Prrafodelista"/>
         <w:numPr>
           <w:ilvl w:val="0"/>
           <w:numId w:val="6"/>
@@ -12495,7 +12886,7 @@
     </w:p>
     <w:tbl>
       <w:tblPr>
-        <w:tblStyle w:val="TableGrid"/>
+        <w:tblStyle w:val="Tablaconcuadrcula"/>
         <w:tblW w:w="0" w:type="auto"/>
         <w:tblLook w:val="04A0" w:firstRow="1" w:lastRow="0" w:firstColumn="1" w:lastColumn="0" w:noHBand="0" w:noVBand="1"/>
       </w:tblPr>
@@ -13260,7 +13651,7 @@
     </w:p>
     <w:p>
       <w:pPr>
-        <w:pStyle w:val="Heading2"/>
+        <w:pStyle w:val="Ttulo2"/>
         <w:numPr>
           <w:ilvl w:val="1"/>
           <w:numId w:val="1"/>
@@ -13294,7 +13685,7 @@
     </w:p>
     <w:p>
       <w:pPr>
-        <w:pStyle w:val="Heading2"/>
+        <w:pStyle w:val="Ttulo2"/>
         <w:numPr>
           <w:ilvl w:val="1"/>
           <w:numId w:val="1"/>
@@ -13339,7 +13730,7 @@
     </w:p>
     <w:p>
       <w:pPr>
-        <w:pStyle w:val="Heading2"/>
+        <w:pStyle w:val="Ttulo2"/>
         <w:numPr>
           <w:ilvl w:val="1"/>
           <w:numId w:val="1"/>
@@ -13369,10 +13760,10 @@
         </w:rPr>
         <w:t xml:space="preserve">At least 90% of the product’s source code should be written in Java programming language using Oracle’s code conventions which can be retrieved at the following address: </w:t>
       </w:r>
-      <w:hyperlink r:id="rId15" w:history="1">
+      <w:hyperlink r:id="rId17" w:history="1">
         <w:r>
           <w:rPr>
-            <w:rStyle w:val="Hyperlink"/>
+            <w:rStyle w:val="Hipervnculo"/>
             <w:lang w:val="en-US"/>
           </w:rPr>
           <w:t>http://www.oracle.com/technetwork/java/codeconv-138413.html</w:t>
@@ -13431,10 +13822,10 @@
         </w:rPr>
         <w:t xml:space="preserve"> at </w:t>
       </w:r>
-      <w:hyperlink r:id="rId16" w:history="1">
+      <w:hyperlink r:id="rId18" w:history="1">
         <w:r>
           <w:rPr>
-            <w:rStyle w:val="Hyperlink"/>
+            <w:rStyle w:val="Hipervnculo"/>
             <w:lang w:val="en-US"/>
           </w:rPr>
           <w:t>http://sourceforge.net/projects/jfreechart/files/</w:t>
@@ -13478,10 +13869,10 @@
         </w:rPr>
         <w:t xml:space="preserve"> </w:t>
       </w:r>
-      <w:hyperlink r:id="rId17" w:history="1">
+      <w:hyperlink r:id="rId19" w:history="1">
         <w:r>
           <w:rPr>
-            <w:rStyle w:val="Hyperlink"/>
+            <w:rStyle w:val="Hipervnculo"/>
             <w:lang w:val="en-US"/>
           </w:rPr>
           <w:t>http://sourceforge.net/projects/opencsv/</w:t>
@@ -13496,7 +13887,7 @@
     </w:p>
     <w:p>
       <w:pPr>
-        <w:pStyle w:val="Heading2"/>
+        <w:pStyle w:val="Ttulo2"/>
         <w:numPr>
           <w:ilvl w:val="1"/>
           <w:numId w:val="1"/>
@@ -13529,7 +13920,7 @@
     </w:p>
     <w:p>
       <w:pPr>
-        <w:pStyle w:val="Heading3"/>
+        <w:pStyle w:val="Ttulo3"/>
         <w:numPr>
           <w:ilvl w:val="2"/>
           <w:numId w:val="1"/>
@@ -13562,7 +13953,7 @@
     </w:p>
     <w:p>
       <w:pPr>
-        <w:pStyle w:val="Heading3"/>
+        <w:pStyle w:val="Ttulo3"/>
         <w:numPr>
           <w:ilvl w:val="2"/>
           <w:numId w:val="1"/>
@@ -13653,11 +14044,19 @@
           <w:lang w:val="en-US"/>
         </w:rPr>
       </w:pPr>
-      <w:r>
-        <w:rPr>
-          <w:lang w:val="en-US"/>
-        </w:rPr>
-        <w:t xml:space="preserve">PlasmaGraph uses </w:t>
+      <w:proofErr w:type="spellStart"/>
+      <w:r>
+        <w:rPr>
+          <w:lang w:val="en-US"/>
+        </w:rPr>
+        <w:t>PlasmaGraph</w:t>
+      </w:r>
+      <w:proofErr w:type="spellEnd"/>
+      <w:r>
+        <w:rPr>
+          <w:lang w:val="en-US"/>
+        </w:rPr>
+        <w:t xml:space="preserve"> uses </w:t>
       </w:r>
       <w:proofErr w:type="spellStart"/>
       <w:r>
@@ -13724,7 +14123,7 @@
     </w:p>
     <w:p>
       <w:pPr>
-        <w:pStyle w:val="Heading3"/>
+        <w:pStyle w:val="Ttulo3"/>
         <w:numPr>
           <w:ilvl w:val="2"/>
           <w:numId w:val="1"/>
@@ -13754,10 +14153,10 @@
         </w:rPr>
         <w:t xml:space="preserve">Because this product runs in the Java Virtual Machine so its portability is determined by this piece of software. To know if your system supports Java you can follow the link below: </w:t>
       </w:r>
-      <w:hyperlink r:id="rId18" w:history="1">
+      <w:hyperlink r:id="rId20" w:history="1">
         <w:r>
           <w:rPr>
-            <w:rStyle w:val="Hyperlink"/>
+            <w:rStyle w:val="Hipervnculo"/>
             <w:lang w:val="en-US"/>
           </w:rPr>
           <w:t>www.java.com/en/download/help/sysreq.xml</w:t>
@@ -13772,7 +14171,7 @@
     </w:p>
     <w:p>
       <w:pPr>
-        <w:pStyle w:val="Heading2"/>
+        <w:pStyle w:val="Ttulo2"/>
         <w:numPr>
           <w:ilvl w:val="1"/>
           <w:numId w:val="1"/>
@@ -13805,7 +14204,7 @@
     </w:p>
     <w:p>
       <w:pPr>
-        <w:pStyle w:val="Heading3"/>
+        <w:pStyle w:val="Ttulo3"/>
         <w:numPr>
           <w:ilvl w:val="2"/>
           <w:numId w:val="1"/>
@@ -13839,7 +14238,7 @@
     </w:p>
     <w:p>
       <w:pPr>
-        <w:pStyle w:val="ListParagraph"/>
+        <w:pStyle w:val="Prrafodelista"/>
         <w:numPr>
           <w:ilvl w:val="0"/>
           <w:numId w:val="6"/>
@@ -13857,7 +14256,7 @@
     </w:p>
     <w:p>
       <w:pPr>
-        <w:pStyle w:val="ListParagraph"/>
+        <w:pStyle w:val="Prrafodelista"/>
         <w:numPr>
           <w:ilvl w:val="0"/>
           <w:numId w:val="6"/>
@@ -13875,7 +14274,7 @@
     </w:p>
     <w:p>
       <w:pPr>
-        <w:pStyle w:val="ListParagraph"/>
+        <w:pStyle w:val="Prrafodelista"/>
         <w:numPr>
           <w:ilvl w:val="0"/>
           <w:numId w:val="6"/>
@@ -13893,7 +14292,7 @@
     </w:p>
     <w:p>
       <w:pPr>
-        <w:pStyle w:val="ListParagraph"/>
+        <w:pStyle w:val="Prrafodelista"/>
         <w:numPr>
           <w:ilvl w:val="0"/>
           <w:numId w:val="6"/>
@@ -13911,7 +14310,7 @@
     </w:p>
     <w:p>
       <w:pPr>
-        <w:pStyle w:val="ListParagraph"/>
+        <w:pStyle w:val="Prrafodelista"/>
         <w:numPr>
           <w:ilvl w:val="0"/>
           <w:numId w:val="6"/>
@@ -13929,7 +14328,7 @@
     </w:p>
     <w:p>
       <w:pPr>
-        <w:pStyle w:val="Heading3"/>
+        <w:pStyle w:val="Ttulo3"/>
         <w:numPr>
           <w:ilvl w:val="2"/>
           <w:numId w:val="1"/>
@@ -13968,7 +14367,7 @@
     </w:p>
     <w:p>
       <w:pPr>
-        <w:pStyle w:val="ListParagraph"/>
+        <w:pStyle w:val="Prrafodelista"/>
         <w:numPr>
           <w:ilvl w:val="0"/>
           <w:numId w:val="6"/>
@@ -13986,7 +14385,7 @@
     </w:p>
     <w:p>
       <w:pPr>
-        <w:pStyle w:val="ListParagraph"/>
+        <w:pStyle w:val="Prrafodelista"/>
         <w:numPr>
           <w:ilvl w:val="0"/>
           <w:numId w:val="6"/>
@@ -14004,7 +14403,7 @@
     </w:p>
     <w:p>
       <w:pPr>
-        <w:pStyle w:val="ListParagraph"/>
+        <w:pStyle w:val="Prrafodelista"/>
         <w:numPr>
           <w:ilvl w:val="0"/>
           <w:numId w:val="6"/>
@@ -14022,7 +14421,7 @@
     </w:p>
     <w:p>
       <w:pPr>
-        <w:pStyle w:val="Heading2"/>
+        <w:pStyle w:val="Ttulo2"/>
         <w:numPr>
           <w:ilvl w:val="1"/>
           <w:numId w:val="1"/>
@@ -14977,11 +15376,11 @@
     <w:name w:val="Normal"/>
     <w:qFormat/>
   </w:style>
-  <w:style w:type="paragraph" w:styleId="Heading1">
+  <w:style w:type="paragraph" w:styleId="Ttulo1">
     <w:name w:val="heading 1"/>
     <w:basedOn w:val="Normal"/>
     <w:next w:val="Normal"/>
-    <w:link w:val="Heading1Char"/>
+    <w:link w:val="Ttulo1Car"/>
     <w:uiPriority w:val="9"/>
     <w:qFormat/>
     <w:rsid w:val="00EE0DE3"/>
@@ -15000,11 +15399,11 @@
       <w:szCs w:val="28"/>
     </w:rPr>
   </w:style>
-  <w:style w:type="paragraph" w:styleId="Heading2">
+  <w:style w:type="paragraph" w:styleId="Ttulo2">
     <w:name w:val="heading 2"/>
     <w:basedOn w:val="Normal"/>
     <w:next w:val="Normal"/>
-    <w:link w:val="Heading2Char"/>
+    <w:link w:val="Ttulo2Car"/>
     <w:uiPriority w:val="9"/>
     <w:unhideWhenUsed/>
     <w:qFormat/>
@@ -15024,11 +15423,11 @@
       <w:szCs w:val="26"/>
     </w:rPr>
   </w:style>
-  <w:style w:type="paragraph" w:styleId="Heading3">
+  <w:style w:type="paragraph" w:styleId="Ttulo3">
     <w:name w:val="heading 3"/>
     <w:basedOn w:val="Normal"/>
     <w:next w:val="Normal"/>
-    <w:link w:val="Heading3Char"/>
+    <w:link w:val="Ttulo3Car"/>
     <w:uiPriority w:val="9"/>
     <w:unhideWhenUsed/>
     <w:qFormat/>
@@ -15046,13 +15445,13 @@
       <w:color w:val="4F81BD" w:themeColor="accent1"/>
     </w:rPr>
   </w:style>
-  <w:style w:type="character" w:default="1" w:styleId="DefaultParagraphFont">
+  <w:style w:type="character" w:default="1" w:styleId="Fuentedeprrafopredeter">
     <w:name w:val="Default Paragraph Font"/>
     <w:uiPriority w:val="1"/>
     <w:semiHidden/>
     <w:unhideWhenUsed/>
   </w:style>
-  <w:style w:type="table" w:default="1" w:styleId="TableNormal">
+  <w:style w:type="table" w:default="1" w:styleId="Tablanormal">
     <w:name w:val="Normal Table"/>
     <w:uiPriority w:val="99"/>
     <w:semiHidden/>
@@ -15067,16 +15466,16 @@
       </w:tblCellMar>
     </w:tblPr>
   </w:style>
-  <w:style w:type="numbering" w:default="1" w:styleId="NoList">
+  <w:style w:type="numbering" w:default="1" w:styleId="Sinlista">
     <w:name w:val="No List"/>
     <w:uiPriority w:val="99"/>
     <w:semiHidden/>
     <w:unhideWhenUsed/>
   </w:style>
-  <w:style w:type="character" w:customStyle="1" w:styleId="Heading1Char">
-    <w:name w:val="Heading 1 Char"/>
-    <w:basedOn w:val="DefaultParagraphFont"/>
-    <w:link w:val="Heading1"/>
+  <w:style w:type="character" w:customStyle="1" w:styleId="Ttulo1Car">
+    <w:name w:val="Título 1 Car"/>
+    <w:basedOn w:val="Fuentedeprrafopredeter"/>
+    <w:link w:val="Ttulo1"/>
     <w:uiPriority w:val="9"/>
     <w:rsid w:val="00EE0DE3"/>
     <w:rPr>
@@ -15088,10 +15487,10 @@
       <w:szCs w:val="28"/>
     </w:rPr>
   </w:style>
-  <w:style w:type="character" w:customStyle="1" w:styleId="Heading2Char">
-    <w:name w:val="Heading 2 Char"/>
-    <w:basedOn w:val="DefaultParagraphFont"/>
-    <w:link w:val="Heading2"/>
+  <w:style w:type="character" w:customStyle="1" w:styleId="Ttulo2Car">
+    <w:name w:val="Título 2 Car"/>
+    <w:basedOn w:val="Fuentedeprrafopredeter"/>
+    <w:link w:val="Ttulo2"/>
     <w:uiPriority w:val="9"/>
     <w:rsid w:val="00EE0DE3"/>
     <w:rPr>
@@ -15103,10 +15502,10 @@
       <w:szCs w:val="26"/>
     </w:rPr>
   </w:style>
-  <w:style w:type="character" w:customStyle="1" w:styleId="Heading3Char">
-    <w:name w:val="Heading 3 Char"/>
-    <w:basedOn w:val="DefaultParagraphFont"/>
-    <w:link w:val="Heading3"/>
+  <w:style w:type="character" w:customStyle="1" w:styleId="Ttulo3Car">
+    <w:name w:val="Título 3 Car"/>
+    <w:basedOn w:val="Fuentedeprrafopredeter"/>
+    <w:link w:val="Ttulo3"/>
     <w:uiPriority w:val="9"/>
     <w:rsid w:val="002016AB"/>
     <w:rPr>
@@ -15116,7 +15515,7 @@
       <w:color w:val="4F81BD" w:themeColor="accent1"/>
     </w:rPr>
   </w:style>
-  <w:style w:type="paragraph" w:styleId="ListParagraph">
+  <w:style w:type="paragraph" w:styleId="Prrafodelista">
     <w:name w:val="List Paragraph"/>
     <w:basedOn w:val="Normal"/>
     <w:uiPriority w:val="34"/>
@@ -15127,10 +15526,10 @@
       <w:contextualSpacing/>
     </w:pPr>
   </w:style>
-  <w:style w:type="paragraph" w:styleId="BalloonText">
+  <w:style w:type="paragraph" w:styleId="Textodeglobo">
     <w:name w:val="Balloon Text"/>
     <w:basedOn w:val="Normal"/>
-    <w:link w:val="BalloonTextChar"/>
+    <w:link w:val="TextodegloboCar"/>
     <w:uiPriority w:val="99"/>
     <w:semiHidden/>
     <w:unhideWhenUsed/>
@@ -15144,10 +15543,10 @@
       <w:szCs w:val="16"/>
     </w:rPr>
   </w:style>
-  <w:style w:type="character" w:customStyle="1" w:styleId="BalloonTextChar">
-    <w:name w:val="Balloon Text Char"/>
-    <w:basedOn w:val="DefaultParagraphFont"/>
-    <w:link w:val="BalloonText"/>
+  <w:style w:type="character" w:customStyle="1" w:styleId="TextodegloboCar">
+    <w:name w:val="Texto de globo Car"/>
+    <w:basedOn w:val="Fuentedeprrafopredeter"/>
+    <w:link w:val="Textodeglobo"/>
     <w:uiPriority w:val="99"/>
     <w:semiHidden/>
     <w:rsid w:val="005B183F"/>
@@ -15157,9 +15556,9 @@
       <w:szCs w:val="16"/>
     </w:rPr>
   </w:style>
-  <w:style w:type="character" w:styleId="Hyperlink">
+  <w:style w:type="character" w:styleId="Hipervnculo">
     <w:name w:val="Hyperlink"/>
-    <w:basedOn w:val="DefaultParagraphFont"/>
+    <w:basedOn w:val="Fuentedeprrafopredeter"/>
     <w:uiPriority w:val="99"/>
     <w:unhideWhenUsed/>
     <w:rsid w:val="000247B4"/>
@@ -15168,9 +15567,9 @@
       <w:u w:val="single"/>
     </w:rPr>
   </w:style>
-  <w:style w:type="table" w:styleId="TableGrid">
+  <w:style w:type="table" w:styleId="Tablaconcuadrcula">
     <w:name w:val="Table Grid"/>
-    <w:basedOn w:val="TableNormal"/>
+    <w:basedOn w:val="Tablanormal"/>
     <w:uiPriority w:val="59"/>
     <w:rsid w:val="00580382"/>
     <w:pPr>
@@ -15194,9 +15593,9 @@
       </w:tblCellMar>
     </w:tblPr>
   </w:style>
-  <w:style w:type="table" w:styleId="LightShading">
+  <w:style w:type="table" w:styleId="Sombreadoclaro">
     <w:name w:val="Light Shading"/>
-    <w:basedOn w:val="TableNormal"/>
+    <w:basedOn w:val="Tablanormal"/>
     <w:uiPriority w:val="60"/>
     <w:rsid w:val="00580382"/>
     <w:pPr>
@@ -15297,9 +15696,9 @@
       </w:tcPr>
     </w:tblStylePr>
   </w:style>
-  <w:style w:type="paragraph" w:styleId="TOCHeading">
+  <w:style w:type="paragraph" w:styleId="TtulodeTDC">
     <w:name w:val="TOC Heading"/>
-    <w:basedOn w:val="Heading1"/>
+    <w:basedOn w:val="Ttulo1"/>
     <w:next w:val="Normal"/>
     <w:uiPriority w:val="39"/>
     <w:semiHidden/>
@@ -15313,7 +15712,7 @@
       <w:lang w:val="en-US"/>
     </w:rPr>
   </w:style>
-  <w:style w:type="paragraph" w:styleId="TOC1">
+  <w:style w:type="paragraph" w:styleId="TDC1">
     <w:name w:val="toc 1"/>
     <w:basedOn w:val="Normal"/>
     <w:next w:val="Normal"/>
@@ -15325,7 +15724,7 @@
       <w:spacing w:after="100"/>
     </w:pPr>
   </w:style>
-  <w:style w:type="paragraph" w:styleId="TOC2">
+  <w:style w:type="paragraph" w:styleId="TDC2">
     <w:name w:val="toc 2"/>
     <w:basedOn w:val="Normal"/>
     <w:next w:val="Normal"/>
@@ -15338,7 +15737,7 @@
       <w:ind w:left="220"/>
     </w:pPr>
   </w:style>
-  <w:style w:type="paragraph" w:styleId="TOC3">
+  <w:style w:type="paragraph" w:styleId="TDC3">
     <w:name w:val="toc 3"/>
     <w:basedOn w:val="Normal"/>
     <w:next w:val="Normal"/>
@@ -15351,9 +15750,9 @@
       <w:ind w:left="440"/>
     </w:pPr>
   </w:style>
-  <w:style w:type="paragraph" w:styleId="NoSpacing">
+  <w:style w:type="paragraph" w:styleId="Sinespaciado">
     <w:name w:val="No Spacing"/>
-    <w:link w:val="NoSpacingChar"/>
+    <w:link w:val="SinespaciadoCar"/>
     <w:uiPriority w:val="1"/>
     <w:qFormat/>
     <w:rsid w:val="00F62256"/>
@@ -15365,10 +15764,10 @@
       <w:lang w:val="en-US"/>
     </w:rPr>
   </w:style>
-  <w:style w:type="character" w:customStyle="1" w:styleId="NoSpacingChar">
-    <w:name w:val="No Spacing Char"/>
-    <w:basedOn w:val="DefaultParagraphFont"/>
-    <w:link w:val="NoSpacing"/>
+  <w:style w:type="character" w:customStyle="1" w:styleId="SinespaciadoCar">
+    <w:name w:val="Sin espaciado Car"/>
+    <w:basedOn w:val="Fuentedeprrafopredeter"/>
+    <w:link w:val="Sinespaciado"/>
     <w:uiPriority w:val="1"/>
     <w:rsid w:val="00F62256"/>
     <w:rPr>
@@ -15378,12 +15777,12 @@
   </w:style>
   <w:style w:type="character" w:customStyle="1" w:styleId="citation">
     <w:name w:val="citation"/>
-    <w:basedOn w:val="DefaultParagraphFont"/>
+    <w:basedOn w:val="Fuentedeprrafopredeter"/>
     <w:rsid w:val="008A3A52"/>
   </w:style>
   <w:style w:type="character" w:customStyle="1" w:styleId="reference-accessdate">
     <w:name w:val="reference-accessdate"/>
-    <w:basedOn w:val="DefaultParagraphFont"/>
+    <w:basedOn w:val="Fuentedeprrafopredeter"/>
     <w:rsid w:val="008A3A52"/>
   </w:style>
 </w:styles>
@@ -15549,11 +15948,11 @@
     <w:name w:val="Normal"/>
     <w:qFormat/>
   </w:style>
-  <w:style w:type="paragraph" w:styleId="Heading1">
+  <w:style w:type="paragraph" w:styleId="Ttulo1">
     <w:name w:val="heading 1"/>
     <w:basedOn w:val="Normal"/>
     <w:next w:val="Normal"/>
-    <w:link w:val="Heading1Char"/>
+    <w:link w:val="Ttulo1Car"/>
     <w:uiPriority w:val="9"/>
     <w:qFormat/>
     <w:rsid w:val="00EE0DE3"/>
@@ -15572,11 +15971,11 @@
       <w:szCs w:val="28"/>
     </w:rPr>
   </w:style>
-  <w:style w:type="paragraph" w:styleId="Heading2">
+  <w:style w:type="paragraph" w:styleId="Ttulo2">
     <w:name w:val="heading 2"/>
     <w:basedOn w:val="Normal"/>
     <w:next w:val="Normal"/>
-    <w:link w:val="Heading2Char"/>
+    <w:link w:val="Ttulo2Car"/>
     <w:uiPriority w:val="9"/>
     <w:unhideWhenUsed/>
     <w:qFormat/>
@@ -15596,11 +15995,11 @@
       <w:szCs w:val="26"/>
     </w:rPr>
   </w:style>
-  <w:style w:type="paragraph" w:styleId="Heading3">
+  <w:style w:type="paragraph" w:styleId="Ttulo3">
     <w:name w:val="heading 3"/>
     <w:basedOn w:val="Normal"/>
     <w:next w:val="Normal"/>
-    <w:link w:val="Heading3Char"/>
+    <w:link w:val="Ttulo3Car"/>
     <w:uiPriority w:val="9"/>
     <w:unhideWhenUsed/>
     <w:qFormat/>
@@ -15618,13 +16017,13 @@
       <w:color w:val="4F81BD" w:themeColor="accent1"/>
     </w:rPr>
   </w:style>
-  <w:style w:type="character" w:default="1" w:styleId="DefaultParagraphFont">
+  <w:style w:type="character" w:default="1" w:styleId="Fuentedeprrafopredeter">
     <w:name w:val="Default Paragraph Font"/>
     <w:uiPriority w:val="1"/>
     <w:semiHidden/>
     <w:unhideWhenUsed/>
   </w:style>
-  <w:style w:type="table" w:default="1" w:styleId="TableNormal">
+  <w:style w:type="table" w:default="1" w:styleId="Tablanormal">
     <w:name w:val="Normal Table"/>
     <w:uiPriority w:val="99"/>
     <w:semiHidden/>
@@ -15639,16 +16038,16 @@
       </w:tblCellMar>
     </w:tblPr>
   </w:style>
-  <w:style w:type="numbering" w:default="1" w:styleId="NoList">
+  <w:style w:type="numbering" w:default="1" w:styleId="Sinlista">
     <w:name w:val="No List"/>
     <w:uiPriority w:val="99"/>
     <w:semiHidden/>
     <w:unhideWhenUsed/>
   </w:style>
-  <w:style w:type="character" w:customStyle="1" w:styleId="Heading1Char">
-    <w:name w:val="Heading 1 Char"/>
-    <w:basedOn w:val="DefaultParagraphFont"/>
-    <w:link w:val="Heading1"/>
+  <w:style w:type="character" w:customStyle="1" w:styleId="Ttulo1Car">
+    <w:name w:val="Título 1 Car"/>
+    <w:basedOn w:val="Fuentedeprrafopredeter"/>
+    <w:link w:val="Ttulo1"/>
     <w:uiPriority w:val="9"/>
     <w:rsid w:val="00EE0DE3"/>
     <w:rPr>
@@ -15660,10 +16059,10 @@
       <w:szCs w:val="28"/>
     </w:rPr>
   </w:style>
-  <w:style w:type="character" w:customStyle="1" w:styleId="Heading2Char">
-    <w:name w:val="Heading 2 Char"/>
-    <w:basedOn w:val="DefaultParagraphFont"/>
-    <w:link w:val="Heading2"/>
+  <w:style w:type="character" w:customStyle="1" w:styleId="Ttulo2Car">
+    <w:name w:val="Título 2 Car"/>
+    <w:basedOn w:val="Fuentedeprrafopredeter"/>
+    <w:link w:val="Ttulo2"/>
     <w:uiPriority w:val="9"/>
     <w:rsid w:val="00EE0DE3"/>
     <w:rPr>
@@ -15675,10 +16074,10 @@
       <w:szCs w:val="26"/>
     </w:rPr>
   </w:style>
-  <w:style w:type="character" w:customStyle="1" w:styleId="Heading3Char">
-    <w:name w:val="Heading 3 Char"/>
-    <w:basedOn w:val="DefaultParagraphFont"/>
-    <w:link w:val="Heading3"/>
+  <w:style w:type="character" w:customStyle="1" w:styleId="Ttulo3Car">
+    <w:name w:val="Título 3 Car"/>
+    <w:basedOn w:val="Fuentedeprrafopredeter"/>
+    <w:link w:val="Ttulo3"/>
     <w:uiPriority w:val="9"/>
     <w:rsid w:val="002016AB"/>
     <w:rPr>
@@ -15688,7 +16087,7 @@
       <w:color w:val="4F81BD" w:themeColor="accent1"/>
     </w:rPr>
   </w:style>
-  <w:style w:type="paragraph" w:styleId="ListParagraph">
+  <w:style w:type="paragraph" w:styleId="Prrafodelista">
     <w:name w:val="List Paragraph"/>
     <w:basedOn w:val="Normal"/>
     <w:uiPriority w:val="34"/>
@@ -15699,10 +16098,10 @@
       <w:contextualSpacing/>
     </w:pPr>
   </w:style>
-  <w:style w:type="paragraph" w:styleId="BalloonText">
+  <w:style w:type="paragraph" w:styleId="Textodeglobo">
     <w:name w:val="Balloon Text"/>
     <w:basedOn w:val="Normal"/>
-    <w:link w:val="BalloonTextChar"/>
+    <w:link w:val="TextodegloboCar"/>
     <w:uiPriority w:val="99"/>
     <w:semiHidden/>
     <w:unhideWhenUsed/>
@@ -15716,10 +16115,10 @@
       <w:szCs w:val="16"/>
     </w:rPr>
   </w:style>
-  <w:style w:type="character" w:customStyle="1" w:styleId="BalloonTextChar">
-    <w:name w:val="Balloon Text Char"/>
-    <w:basedOn w:val="DefaultParagraphFont"/>
-    <w:link w:val="BalloonText"/>
+  <w:style w:type="character" w:customStyle="1" w:styleId="TextodegloboCar">
+    <w:name w:val="Texto de globo Car"/>
+    <w:basedOn w:val="Fuentedeprrafopredeter"/>
+    <w:link w:val="Textodeglobo"/>
     <w:uiPriority w:val="99"/>
     <w:semiHidden/>
     <w:rsid w:val="005B183F"/>
@@ -15729,9 +16128,9 @@
       <w:szCs w:val="16"/>
     </w:rPr>
   </w:style>
-  <w:style w:type="character" w:styleId="Hyperlink">
+  <w:style w:type="character" w:styleId="Hipervnculo">
     <w:name w:val="Hyperlink"/>
-    <w:basedOn w:val="DefaultParagraphFont"/>
+    <w:basedOn w:val="Fuentedeprrafopredeter"/>
     <w:uiPriority w:val="99"/>
     <w:unhideWhenUsed/>
     <w:rsid w:val="000247B4"/>
@@ -15740,9 +16139,9 @@
       <w:u w:val="single"/>
     </w:rPr>
   </w:style>
-  <w:style w:type="table" w:styleId="TableGrid">
+  <w:style w:type="table" w:styleId="Tablaconcuadrcula">
     <w:name w:val="Table Grid"/>
-    <w:basedOn w:val="TableNormal"/>
+    <w:basedOn w:val="Tablanormal"/>
     <w:uiPriority w:val="59"/>
     <w:rsid w:val="00580382"/>
     <w:pPr>
@@ -15766,9 +16165,9 @@
       </w:tblCellMar>
     </w:tblPr>
   </w:style>
-  <w:style w:type="table" w:styleId="LightShading">
+  <w:style w:type="table" w:styleId="Sombreadoclaro">
     <w:name w:val="Light Shading"/>
-    <w:basedOn w:val="TableNormal"/>
+    <w:basedOn w:val="Tablanormal"/>
     <w:uiPriority w:val="60"/>
     <w:rsid w:val="00580382"/>
     <w:pPr>
@@ -15869,9 +16268,9 @@
       </w:tcPr>
     </w:tblStylePr>
   </w:style>
-  <w:style w:type="paragraph" w:styleId="TOCHeading">
+  <w:style w:type="paragraph" w:styleId="TtulodeTDC">
     <w:name w:val="TOC Heading"/>
-    <w:basedOn w:val="Heading1"/>
+    <w:basedOn w:val="Ttulo1"/>
     <w:next w:val="Normal"/>
     <w:uiPriority w:val="39"/>
     <w:semiHidden/>
@@ -15885,7 +16284,7 @@
       <w:lang w:val="en-US"/>
     </w:rPr>
   </w:style>
-  <w:style w:type="paragraph" w:styleId="TOC1">
+  <w:style w:type="paragraph" w:styleId="TDC1">
     <w:name w:val="toc 1"/>
     <w:basedOn w:val="Normal"/>
     <w:next w:val="Normal"/>
@@ -15897,7 +16296,7 @@
       <w:spacing w:after="100"/>
     </w:pPr>
   </w:style>
-  <w:style w:type="paragraph" w:styleId="TOC2">
+  <w:style w:type="paragraph" w:styleId="TDC2">
     <w:name w:val="toc 2"/>
     <w:basedOn w:val="Normal"/>
     <w:next w:val="Normal"/>
@@ -15910,7 +16309,7 @@
       <w:ind w:left="220"/>
     </w:pPr>
   </w:style>
-  <w:style w:type="paragraph" w:styleId="TOC3">
+  <w:style w:type="paragraph" w:styleId="TDC3">
     <w:name w:val="toc 3"/>
     <w:basedOn w:val="Normal"/>
     <w:next w:val="Normal"/>
@@ -15923,9 +16322,9 @@
       <w:ind w:left="440"/>
     </w:pPr>
   </w:style>
-  <w:style w:type="paragraph" w:styleId="NoSpacing">
+  <w:style w:type="paragraph" w:styleId="Sinespaciado">
     <w:name w:val="No Spacing"/>
-    <w:link w:val="NoSpacingChar"/>
+    <w:link w:val="SinespaciadoCar"/>
     <w:uiPriority w:val="1"/>
     <w:qFormat/>
     <w:rsid w:val="00F62256"/>
@@ -15937,10 +16336,10 @@
       <w:lang w:val="en-US"/>
     </w:rPr>
   </w:style>
-  <w:style w:type="character" w:customStyle="1" w:styleId="NoSpacingChar">
-    <w:name w:val="No Spacing Char"/>
-    <w:basedOn w:val="DefaultParagraphFont"/>
-    <w:link w:val="NoSpacing"/>
+  <w:style w:type="character" w:customStyle="1" w:styleId="SinespaciadoCar">
+    <w:name w:val="Sin espaciado Car"/>
+    <w:basedOn w:val="Fuentedeprrafopredeter"/>
+    <w:link w:val="Sinespaciado"/>
     <w:uiPriority w:val="1"/>
     <w:rsid w:val="00F62256"/>
     <w:rPr>
@@ -15950,12 +16349,12 @@
   </w:style>
   <w:style w:type="character" w:customStyle="1" w:styleId="citation">
     <w:name w:val="citation"/>
-    <w:basedOn w:val="DefaultParagraphFont"/>
+    <w:basedOn w:val="Fuentedeprrafopredeter"/>
     <w:rsid w:val="008A3A52"/>
   </w:style>
   <w:style w:type="character" w:customStyle="1" w:styleId="reference-accessdate">
     <w:name w:val="reference-accessdate"/>
-    <w:basedOn w:val="DefaultParagraphFont"/>
+    <w:basedOn w:val="Fuentedeprrafopredeter"/>
     <w:rsid w:val="008A3A52"/>
   </w:style>
 </w:styles>
@@ -16059,37 +16458,6 @@
         </w:p>
       </w:docPartBody>
     </w:docPart>
-    <w:docPart>
-      <w:docPartPr>
-        <w:name w:val="4F0C07A07DDE42558567C7451C9FAB0A"/>
-        <w:category>
-          <w:name w:val="General"/>
-          <w:gallery w:val="placeholder"/>
-        </w:category>
-        <w:types>
-          <w:type w:val="bbPlcHdr"/>
-        </w:types>
-        <w:behaviors>
-          <w:behavior w:val="content"/>
-        </w:behaviors>
-        <w:guid w:val="{37C36B08-5B4A-4753-8957-DB81276F3390}"/>
-      </w:docPartPr>
-      <w:docPartBody>
-        <w:p>
-          <w:pPr>
-            <w:pStyle w:val="4F0C07A07DDE42558567C7451C9FAB0A"/>
-          </w:pPr>
-          <w:r>
-            <w:rPr>
-              <w:b/>
-              <w:bCs/>
-              <w:lang w:val="es-ES"/>
-            </w:rPr>
-            <w:t>[Escriba el nombre del autor]</w:t>
-          </w:r>
-        </w:p>
-      </w:docPartBody>
-    </w:docPart>
   </w:docParts>
 </w:glossaryDocument>
 </file>
@@ -16115,7 +16483,7 @@
     <w:charset w:val="00"/>
     <w:family w:val="swiss"/>
     <w:pitch w:val="variable"/>
-    <w:sig w:usb0="E00002FF" w:usb1="4000ACFF" w:usb2="00000001" w:usb3="00000000" w:csb0="0000019F" w:csb1="00000000"/>
+    <w:sig w:usb0="E10002FF" w:usb1="4000ACFF" w:usb2="00000009" w:usb3="00000000" w:csb0="0000019F" w:csb1="00000000"/>
   </w:font>
   <w:font w:name="Courier New">
     <w:panose1 w:val="02070309020205020404"/>
@@ -16164,6 +16532,7 @@
     <w:rsidRoot w:val="00B6748F"/>
     <w:rsid w:val="002C55C7"/>
     <w:rsid w:val="00417AB5"/>
+    <w:rsid w:val="005D7B59"/>
     <w:rsid w:val="00B6748F"/>
   </w:rsids>
   <m:mathPr>
@@ -16346,13 +16715,13 @@
     <w:name w:val="Normal"/>
     <w:qFormat/>
   </w:style>
-  <w:style w:type="character" w:default="1" w:styleId="DefaultParagraphFont">
+  <w:style w:type="character" w:default="1" w:styleId="Fuentedeprrafopredeter">
     <w:name w:val="Default Paragraph Font"/>
     <w:uiPriority w:val="1"/>
     <w:semiHidden/>
     <w:unhideWhenUsed/>
   </w:style>
-  <w:style w:type="table" w:default="1" w:styleId="TableNormal">
+  <w:style w:type="table" w:default="1" w:styleId="Tablanormal">
     <w:name w:val="Normal Table"/>
     <w:uiPriority w:val="99"/>
     <w:semiHidden/>
@@ -16367,7 +16736,7 @@
       </w:tblCellMar>
     </w:tblPr>
   </w:style>
-  <w:style w:type="numbering" w:default="1" w:styleId="NoList">
+  <w:style w:type="numbering" w:default="1" w:styleId="Sinlista">
     <w:name w:val="No List"/>
     <w:uiPriority w:val="99"/>
     <w:semiHidden/>
@@ -16396,6 +16765,18 @@
   <w:style w:type="paragraph" w:customStyle="1" w:styleId="061BBCE082E44125940B945160FCE215">
     <w:name w:val="061BBCE082E44125940B945160FCE215"/>
     <w:rsid w:val="00B6748F"/>
+  </w:style>
+  <w:style w:type="paragraph" w:customStyle="1" w:styleId="2313A82831334F63BC29682C80050AC4">
+    <w:name w:val="2313A82831334F63BC29682C80050AC4"/>
+    <w:rsid w:val="005D7B59"/>
+  </w:style>
+  <w:style w:type="paragraph" w:customStyle="1" w:styleId="6323FE13C6F14B4E98302796941B1215">
+    <w:name w:val="6323FE13C6F14B4E98302796941B1215"/>
+    <w:rsid w:val="005D7B59"/>
+  </w:style>
+  <w:style w:type="paragraph" w:customStyle="1" w:styleId="0076A968330648A58B743DE4D229B5A3">
+    <w:name w:val="0076A968330648A58B743DE4D229B5A3"/>
+    <w:rsid w:val="005D7B59"/>
   </w:style>
 </w:styles>
 </file>
@@ -16560,13 +16941,13 @@
     <w:name w:val="Normal"/>
     <w:qFormat/>
   </w:style>
-  <w:style w:type="character" w:default="1" w:styleId="DefaultParagraphFont">
+  <w:style w:type="character" w:default="1" w:styleId="Fuentedeprrafopredeter">
     <w:name w:val="Default Paragraph Font"/>
     <w:uiPriority w:val="1"/>
     <w:semiHidden/>
     <w:unhideWhenUsed/>
   </w:style>
-  <w:style w:type="table" w:default="1" w:styleId="TableNormal">
+  <w:style w:type="table" w:default="1" w:styleId="Tablanormal">
     <w:name w:val="Normal Table"/>
     <w:uiPriority w:val="99"/>
     <w:semiHidden/>
@@ -16581,7 +16962,7 @@
       </w:tblCellMar>
     </w:tblPr>
   </w:style>
-  <w:style w:type="numbering" w:default="1" w:styleId="NoList">
+  <w:style w:type="numbering" w:default="1" w:styleId="Sinlista">
     <w:name w:val="No List"/>
     <w:uiPriority w:val="99"/>
     <w:semiHidden/>
@@ -16610,6 +16991,18 @@
   <w:style w:type="paragraph" w:customStyle="1" w:styleId="061BBCE082E44125940B945160FCE215">
     <w:name w:val="061BBCE082E44125940B945160FCE215"/>
     <w:rsid w:val="00B6748F"/>
+  </w:style>
+  <w:style w:type="paragraph" w:customStyle="1" w:styleId="2313A82831334F63BC29682C80050AC4">
+    <w:name w:val="2313A82831334F63BC29682C80050AC4"/>
+    <w:rsid w:val="005D7B59"/>
+  </w:style>
+  <w:style w:type="paragraph" w:customStyle="1" w:styleId="6323FE13C6F14B4E98302796941B1215">
+    <w:name w:val="6323FE13C6F14B4E98302796941B1215"/>
+    <w:rsid w:val="005D7B59"/>
+  </w:style>
+  <w:style w:type="paragraph" w:customStyle="1" w:styleId="0076A968330648A58B743DE4D229B5A3">
+    <w:name w:val="0076A968330648A58B743DE4D229B5A3"/>
+    <w:rsid w:val="005D7B59"/>
   </w:style>
 </w:styles>
 </file>
@@ -16930,7 +17323,7 @@
 </file>
 
 <file path=customXml/itemProps2.xml><?xml version="1.0" encoding="utf-8"?>
-<ds:datastoreItem xmlns:ds="http://schemas.openxmlformats.org/officeDocument/2006/customXml" ds:itemID="{3F87BA81-FF81-4A64-9A1C-E6AA0F21D29D}">
+<ds:datastoreItem xmlns:ds="http://schemas.openxmlformats.org/officeDocument/2006/customXml" ds:itemID="{A7001744-8BAA-4E5F-B29E-594BBD805A08}">
   <ds:schemaRefs>
     <ds:schemaRef ds:uri="http://schemas.openxmlformats.org/officeDocument/2006/bibliography"/>
   </ds:schemaRefs>

</xml_diff>